<commit_message>
Update Documentacion practica final android.docx
</commit_message>
<xml_diff>
--- a/Documentacion practica final android.docx
+++ b/Documentacion practica final android.docx
@@ -2140,7 +2140,7 @@
           </mc:Choice>
           <mc:Fallback>
             <w:pict>
-              <v:shapetype w14:anchorId="2792B1A8" id="_x0000_t32" coordsize="21600,21600" o:spt="32" o:oned="t" path="m,l21600,21600e" filled="f">
+              <v:shapetype w14:anchorId="3406DA4F" id="_x0000_t32" coordsize="21600,21600" o:spt="32" o:oned="t" path="m,l21600,21600e" filled="f">
                 <v:path arrowok="t" fillok="f" o:connecttype="none"/>
                 <o:lock v:ext="edit" shapetype="t"/>
               </v:shapetype>
@@ -2278,7 +2278,7 @@
           </mc:Choice>
           <mc:Fallback>
             <w:pict>
-              <v:shape w14:anchorId="4E182672" id="Conector recto de flecha 9" o:spid="_x0000_s1026" type="#_x0000_t32" style="position:absolute;margin-left:124.65pt;margin-top:13.25pt;width:57pt;height:75pt;flip:x;z-index:251674624;visibility:visible;mso-wrap-style:square;mso-width-percent:0;mso-height-percent:0;mso-wrap-distance-left:9pt;mso-wrap-distance-top:0;mso-wrap-distance-right:9pt;mso-wrap-distance-bottom:0;mso-position-horizontal:absolute;mso-position-horizontal-relative:text;mso-position-vertical:absolute;mso-position-vertical-relative:text;mso-width-percent:0;mso-height-percent:0;mso-width-relative:margin;mso-height-relative:margin" o:gfxdata="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" strokecolor="#4f81bd [3204]" strokeweight="2pt">
+              <v:shape w14:anchorId="4A38E391" id="Conector recto de flecha 9" o:spid="_x0000_s1026" type="#_x0000_t32" style="position:absolute;margin-left:124.65pt;margin-top:13.25pt;width:57pt;height:75pt;flip:x;z-index:251674624;visibility:visible;mso-wrap-style:square;mso-width-percent:0;mso-height-percent:0;mso-wrap-distance-left:9pt;mso-wrap-distance-top:0;mso-wrap-distance-right:9pt;mso-wrap-distance-bottom:0;mso-position-horizontal:absolute;mso-position-horizontal-relative:text;mso-position-vertical:absolute;mso-position-vertical-relative:text;mso-width-percent:0;mso-height-percent:0;mso-width-relative:margin;mso-height-relative:margin" o:gfxdata="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" strokecolor="#4f81bd [3204]" strokeweight="2pt">
                 <v:stroke endarrow="block"/>
                 <v:shadow on="t" color="black" opacity="24903f" origin=",.5" offset="0,.55556mm"/>
               </v:shape>
@@ -2404,7 +2404,7 @@
           </mc:Choice>
           <mc:Fallback>
             <w:pict>
-              <v:shape w14:anchorId="21919DE3" id="Conector recto de flecha 9" o:spid="_x0000_s1026" type="#_x0000_t32" style="position:absolute;margin-left:113.4pt;margin-top:10.15pt;width:72.75pt;height:15.75pt;flip:x;z-index:251670528;visibility:visible;mso-wrap-style:square;mso-wrap-distance-left:9pt;mso-wrap-distance-top:0;mso-wrap-distance-right:9pt;mso-wrap-distance-bottom:0;mso-position-horizontal:absolute;mso-position-horizontal-relative:text;mso-position-vertical:absolute;mso-position-vertical-relative:text" o:gfxdata="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" strokecolor="#4f81bd [3204]" strokeweight="2pt">
+              <v:shape w14:anchorId="72C3D507" id="Conector recto de flecha 9" o:spid="_x0000_s1026" type="#_x0000_t32" style="position:absolute;margin-left:113.4pt;margin-top:10.15pt;width:72.75pt;height:15.75pt;flip:x;z-index:251670528;visibility:visible;mso-wrap-style:square;mso-wrap-distance-left:9pt;mso-wrap-distance-top:0;mso-wrap-distance-right:9pt;mso-wrap-distance-bottom:0;mso-position-horizontal:absolute;mso-position-horizontal-relative:text;mso-position-vertical:absolute;mso-position-vertical-relative:text" o:gfxdata="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" strokecolor="#4f81bd [3204]" strokeweight="2pt">
                 <v:stroke endarrow="block"/>
                 <v:shadow on="t" color="black" opacity="24903f" origin=",.5" offset="0,.55556mm"/>
               </v:shape>
@@ -2525,7 +2525,7 @@
           </mc:Choice>
           <mc:Fallback>
             <w:pict>
-              <v:shape w14:anchorId="191C7C02" id="Conector recto de flecha 9" o:spid="_x0000_s1026" type="#_x0000_t32" style="position:absolute;margin-left:113.4pt;margin-top:13pt;width:72.75pt;height:15.75pt;flip:x;z-index:251672576;visibility:visible;mso-wrap-style:square;mso-wrap-distance-left:9pt;mso-wrap-distance-top:0;mso-wrap-distance-right:9pt;mso-wrap-distance-bottom:0;mso-position-horizontal:absolute;mso-position-horizontal-relative:text;mso-position-vertical:absolute;mso-position-vertical-relative:text" o:gfxdata="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" strokecolor="#4f81bd [3204]" strokeweight="2pt">
+              <v:shape w14:anchorId="4F5C4C36" id="Conector recto de flecha 9" o:spid="_x0000_s1026" type="#_x0000_t32" style="position:absolute;margin-left:113.4pt;margin-top:13pt;width:72.75pt;height:15.75pt;flip:x;z-index:251672576;visibility:visible;mso-wrap-style:square;mso-wrap-distance-left:9pt;mso-wrap-distance-top:0;mso-wrap-distance-right:9pt;mso-wrap-distance-bottom:0;mso-position-horizontal:absolute;mso-position-horizontal-relative:text;mso-position-vertical:absolute;mso-position-vertical-relative:text" o:gfxdata="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" strokecolor="#4f81bd [3204]" strokeweight="2pt">
                 <v:stroke endarrow="block"/>
                 <v:shadow on="t" color="black" opacity="24903f" origin=",.5" offset="0,.55556mm"/>
               </v:shape>
@@ -3566,7 +3566,7 @@
           </mc:Choice>
           <mc:Fallback>
             <w:pict>
-              <v:shape w14:anchorId="0485A40F" id="Conector recto de flecha 8" o:spid="_x0000_s1026" type="#_x0000_t32" style="position:absolute;margin-left:124.65pt;margin-top:3.6pt;width:273.75pt;height:29.25pt;z-index:251661312;visibility:visible;mso-wrap-style:square;mso-width-percent:0;mso-height-percent:0;mso-wrap-distance-left:9pt;mso-wrap-distance-top:0;mso-wrap-distance-right:9pt;mso-wrap-distance-bottom:0;mso-position-horizontal:absolute;mso-position-horizontal-relative:text;mso-position-vertical:absolute;mso-position-vertical-relative:text;mso-width-percent:0;mso-height-percent:0;mso-width-relative:margin;mso-height-relative:margin" o:gfxdata="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" strokecolor="#4f81bd [3204]" strokeweight="2pt">
+              <v:shape w14:anchorId="78B0914B" id="Conector recto de flecha 8" o:spid="_x0000_s1026" type="#_x0000_t32" style="position:absolute;margin-left:124.65pt;margin-top:3.6pt;width:273.75pt;height:29.25pt;z-index:251661312;visibility:visible;mso-wrap-style:square;mso-width-percent:0;mso-height-percent:0;mso-wrap-distance-left:9pt;mso-wrap-distance-top:0;mso-wrap-distance-right:9pt;mso-wrap-distance-bottom:0;mso-position-horizontal:absolute;mso-position-horizontal-relative:text;mso-position-vertical:absolute;mso-position-vertical-relative:text;mso-width-percent:0;mso-height-percent:0;mso-width-relative:margin;mso-height-relative:margin" o:gfxdata="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" strokecolor="#4f81bd [3204]" strokeweight="2pt">
                 <v:stroke endarrow="block"/>
                 <v:shadow on="t" color="black" opacity="24903f" origin=",.5" offset="0,.55556mm"/>
               </v:shape>
@@ -3767,7 +3767,7 @@
           </mc:Choice>
           <mc:Fallback>
             <w:pict>
-              <v:shape w14:anchorId="36BDD20D" id="Conector recto de flecha 8" o:spid="_x0000_s1026" type="#_x0000_t32" style="position:absolute;margin-left:118.65pt;margin-top:10.95pt;width:261.75pt;height:6.75pt;z-index:251664384;visibility:visible;mso-wrap-style:square;mso-width-percent:0;mso-height-percent:0;mso-wrap-distance-left:9pt;mso-wrap-distance-top:0;mso-wrap-distance-right:9pt;mso-wrap-distance-bottom:0;mso-position-horizontal:absolute;mso-position-horizontal-relative:text;mso-position-vertical:absolute;mso-position-vertical-relative:text;mso-width-percent:0;mso-height-percent:0;mso-width-relative:margin;mso-height-relative:margin" o:gfxdata="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" strokecolor="#4f81bd [3204]" strokeweight="2pt">
+              <v:shape w14:anchorId="68FDCCCE" id="Conector recto de flecha 8" o:spid="_x0000_s1026" type="#_x0000_t32" style="position:absolute;margin-left:118.65pt;margin-top:10.95pt;width:261.75pt;height:6.75pt;z-index:251664384;visibility:visible;mso-wrap-style:square;mso-width-percent:0;mso-height-percent:0;mso-wrap-distance-left:9pt;mso-wrap-distance-top:0;mso-wrap-distance-right:9pt;mso-wrap-distance-bottom:0;mso-position-horizontal:absolute;mso-position-horizontal-relative:text;mso-position-vertical:absolute;mso-position-vertical-relative:text;mso-width-percent:0;mso-height-percent:0;mso-width-relative:margin;mso-height-relative:margin" o:gfxdata="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" strokecolor="#4f81bd [3204]" strokeweight="2pt">
                 <v:stroke endarrow="block"/>
                 <v:shadow on="t" color="black" opacity="24903f" origin=",.5" offset="0,.55556mm"/>
               </v:shape>
@@ -3934,7 +3934,7 @@
           </mc:Choice>
           <mc:Fallback>
             <w:pict>
-              <v:shape w14:anchorId="29E80001" id="Conector recto de flecha 8" o:spid="_x0000_s1026" type="#_x0000_t32" style="position:absolute;margin-left:195.9pt;margin-top:5.55pt;width:213pt;height:195.75pt;flip:y;z-index:251667456;visibility:visible;mso-wrap-style:square;mso-width-percent:0;mso-height-percent:0;mso-wrap-distance-left:9pt;mso-wrap-distance-top:0;mso-wrap-distance-right:9pt;mso-wrap-distance-bottom:0;mso-position-horizontal:absolute;mso-position-horizontal-relative:text;mso-position-vertical:absolute;mso-position-vertical-relative:text;mso-width-percent:0;mso-height-percent:0;mso-width-relative:margin;mso-height-relative:margin" o:gfxdata="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" strokecolor="#4f81bd [3204]" strokeweight="2pt">
+              <v:shape w14:anchorId="3F9B90E4" id="Conector recto de flecha 8" o:spid="_x0000_s1026" type="#_x0000_t32" style="position:absolute;margin-left:195.9pt;margin-top:5.55pt;width:213pt;height:195.75pt;flip:y;z-index:251667456;visibility:visible;mso-wrap-style:square;mso-width-percent:0;mso-height-percent:0;mso-wrap-distance-left:9pt;mso-wrap-distance-top:0;mso-wrap-distance-right:9pt;mso-wrap-distance-bottom:0;mso-position-horizontal:absolute;mso-position-horizontal-relative:text;mso-position-vertical:absolute;mso-position-vertical-relative:text;mso-width-percent:0;mso-height-percent:0;mso-width-relative:margin;mso-height-relative:margin" o:gfxdata="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" strokecolor="#4f81bd [3204]" strokeweight="2pt">
                 <v:stroke endarrow="block"/>
                 <v:shadow on="t" color="black" opacity="24903f" origin=",.5" offset="0,.55556mm"/>
               </v:shape>
@@ -4226,48 +4226,87 @@
           <w:bCs/>
         </w:rPr>
       </w:pPr>
-    </w:p>
-    <w:p>
-      <w:pPr>
-        <w:rPr>
-          <w:b/>
-          <w:bCs/>
-        </w:rPr>
-      </w:pPr>
-    </w:p>
-    <w:p>
-      <w:pPr>
-        <w:rPr>
-          <w:b/>
-          <w:bCs/>
-        </w:rPr>
-      </w:pPr>
-    </w:p>
-    <w:p>
-      <w:pPr>
-        <w:rPr>
-          <w:b/>
-          <w:bCs/>
-        </w:rPr>
-      </w:pPr>
-    </w:p>
-    <w:p>
-      <w:pPr>
-        <w:rPr>
-          <w:b/>
-          <w:bCs/>
-        </w:rPr>
-      </w:pPr>
-    </w:p>
-    <w:p>
-      <w:pPr>
-        <w:rPr>
-          <w:b/>
-          <w:bCs/>
-        </w:rPr>
-      </w:pPr>
+      <w:r>
+        <w:rPr>
+          <w:b/>
+          <w:bCs/>
+        </w:rPr>
+        <w:t>NAVBAR:</w:t>
+      </w:r>
+    </w:p>
+    <w:p>
+      <w:pPr>
+        <w:rPr>
+          <w:b/>
+          <w:bCs/>
+        </w:rPr>
+      </w:pPr>
+    </w:p>
+    <w:p>
+      <w:r>
+        <w:t xml:space="preserve">Ahora vamos a ver dos tipos de navegadores dependiendo el tipo de usuario. </w:t>
+      </w:r>
+      <w:r>
+        <w:t xml:space="preserve">Este fragmento de código configura un </w:t>
+      </w:r>
       <w:proofErr w:type="spellStart"/>
       <w:r>
+        <w:t>listener</w:t>
+      </w:r>
+      <w:proofErr w:type="spellEnd"/>
+      <w:r>
+        <w:t xml:space="preserve"> para la barra de navegación que responde a la selección de diferentes elementos del menú. Cada caso en el </w:t>
+      </w:r>
+      <w:r>
+        <w:rPr>
+          <w:b/>
+          <w:bCs/>
+        </w:rPr>
+        <w:t>“</w:t>
+      </w:r>
+      <w:proofErr w:type="spellStart"/>
+      <w:r>
+        <w:rPr>
+          <w:rStyle w:val="CdigoHTML"/>
+          <w:b/>
+          <w:bCs/>
+        </w:rPr>
+        <w:t>when</w:t>
+      </w:r>
+      <w:proofErr w:type="spellEnd"/>
+      <w:r>
+        <w:rPr>
+          <w:rStyle w:val="CdigoHTML"/>
+          <w:b/>
+          <w:bCs/>
+        </w:rPr>
+        <w:t>”</w:t>
+      </w:r>
+      <w:r>
+        <w:t xml:space="preserve"> corresponde a una acción específica, que generalmente </w:t>
+      </w:r>
+      <w:r>
+        <w:lastRenderedPageBreak/>
+        <w:t>consiste en iniciar una nueva actividad basada en el elemento seleccionado. Esto permite una navegación fluida y estructurada dentro de tu aplicación Android.</w:t>
+      </w:r>
+    </w:p>
+    <w:p>
+      <w:pPr>
+        <w:rPr>
+          <w:b/>
+          <w:bCs/>
+        </w:rPr>
+      </w:pPr>
+    </w:p>
+    <w:p>
+      <w:pPr>
+        <w:rPr>
+          <w:b/>
+          <w:bCs/>
+        </w:rPr>
+      </w:pPr>
+      <w:proofErr w:type="spellStart"/>
+      <w:r>
         <w:rPr>
           <w:b/>
           <w:bCs/>
@@ -4280,11 +4319,980 @@
           <w:b/>
           <w:bCs/>
         </w:rPr>
-        <w:t xml:space="preserve">: </w:t>
+        <w:t xml:space="preserve"> – </w:t>
+      </w:r>
+      <w:proofErr w:type="spellStart"/>
+      <w:r>
+        <w:rPr>
+          <w:b/>
+          <w:bCs/>
+        </w:rPr>
+        <w:t>user</w:t>
+      </w:r>
+      <w:proofErr w:type="spellEnd"/>
+    </w:p>
+    <w:p>
+      <w:pPr>
+        <w:rPr>
+          <w:b/>
+          <w:bCs/>
+        </w:rPr>
+      </w:pPr>
+      <w:r>
+        <w:rPr>
+          <w:b/>
+          <w:bCs/>
+        </w:rPr>
+        <w:t>Bottom_nav_menu.xml:</w:t>
+      </w:r>
+    </w:p>
+    <w:p>
+      <w:pPr>
+        <w:rPr>
+          <w:b/>
+          <w:bCs/>
+        </w:rPr>
+      </w:pPr>
+    </w:p>
+    <w:p>
+      <w:pPr>
+        <w:rPr>
+          <w:b/>
+          <w:bCs/>
+        </w:rPr>
+      </w:pPr>
+      <w:r>
+        <w:rPr>
+          <w:noProof/>
+        </w:rPr>
+        <w:drawing>
+          <wp:inline distT="0" distB="0" distL="0" distR="0" wp14:anchorId="38FC2606" wp14:editId="3C4B821B">
+            <wp:extent cx="2876550" cy="457200"/>
+            <wp:effectExtent l="0" t="0" r="0" b="0"/>
+            <wp:docPr id="1000863718" name="Imagen 1"/>
+            <wp:cNvGraphicFramePr>
+              <a:graphicFrameLocks xmlns:a="http://schemas.openxmlformats.org/drawingml/2006/main" noChangeAspect="1"/>
+            </wp:cNvGraphicFramePr>
+            <a:graphic xmlns:a="http://schemas.openxmlformats.org/drawingml/2006/main">
+              <a:graphicData uri="http://schemas.openxmlformats.org/drawingml/2006/picture">
+                <pic:pic xmlns:pic="http://schemas.openxmlformats.org/drawingml/2006/picture">
+                  <pic:nvPicPr>
+                    <pic:cNvPr id="1000863718" name=""/>
+                    <pic:cNvPicPr/>
+                  </pic:nvPicPr>
+                  <pic:blipFill>
+                    <a:blip r:embed="rId20"/>
+                    <a:stretch>
+                      <a:fillRect/>
+                    </a:stretch>
+                  </pic:blipFill>
+                  <pic:spPr>
+                    <a:xfrm>
+                      <a:off x="0" y="0"/>
+                      <a:ext cx="2876550" cy="457200"/>
+                    </a:xfrm>
+                    <a:prstGeom prst="rect">
+                      <a:avLst/>
+                    </a:prstGeom>
+                  </pic:spPr>
+                </pic:pic>
+              </a:graphicData>
+            </a:graphic>
+          </wp:inline>
+        </w:drawing>
+      </w:r>
+    </w:p>
+    <w:p>
+      <w:pPr>
+        <w:rPr>
+          <w:b/>
+          <w:bCs/>
+        </w:rPr>
+      </w:pPr>
+    </w:p>
+    <w:p>
+      <w:pPr>
+        <w:shd w:val="clear" w:color="auto" w:fill="1F1F1F"/>
+        <w:spacing w:line="285" w:lineRule="atLeast"/>
+        <w:rPr>
+          <w:rFonts w:ascii="Consolas" w:hAnsi="Consolas"/>
+          <w:color w:val="CCCCCC"/>
+          <w:sz w:val="21"/>
+          <w:szCs w:val="21"/>
+        </w:rPr>
+      </w:pPr>
+      <w:r>
+        <w:rPr>
+          <w:rFonts w:ascii="Consolas" w:hAnsi="Consolas"/>
+          <w:color w:val="CCCCCC"/>
+          <w:sz w:val="21"/>
+          <w:szCs w:val="21"/>
+        </w:rPr>
+        <w:t> </w:t>
+      </w:r>
+      <w:r>
+        <w:rPr>
+          <w:rFonts w:ascii="Consolas" w:hAnsi="Consolas"/>
+          <w:color w:val="808080"/>
+          <w:sz w:val="21"/>
+          <w:szCs w:val="21"/>
+        </w:rPr>
+        <w:t>&lt;</w:t>
+      </w:r>
+      <w:proofErr w:type="spellStart"/>
+      <w:r>
+        <w:rPr>
+          <w:rFonts w:ascii="Consolas" w:hAnsi="Consolas"/>
+          <w:color w:val="569CD6"/>
+          <w:sz w:val="21"/>
+          <w:szCs w:val="21"/>
+        </w:rPr>
+        <w:t>item</w:t>
+      </w:r>
+      <w:proofErr w:type="spellEnd"/>
+      <w:r>
+        <w:rPr>
+          <w:rFonts w:ascii="Consolas" w:hAnsi="Consolas"/>
+          <w:color w:val="CCCCCC"/>
+          <w:sz w:val="21"/>
+          <w:szCs w:val="21"/>
+        </w:rPr>
+        <w:t xml:space="preserve"> </w:t>
+      </w:r>
+      <w:proofErr w:type="spellStart"/>
+      <w:r>
+        <w:rPr>
+          <w:rFonts w:ascii="Consolas" w:hAnsi="Consolas"/>
+          <w:color w:val="9CDCFE"/>
+          <w:sz w:val="21"/>
+          <w:szCs w:val="21"/>
+        </w:rPr>
+        <w:t>android:id</w:t>
+      </w:r>
+      <w:proofErr w:type="spellEnd"/>
+      <w:r>
+        <w:rPr>
+          <w:rFonts w:ascii="Consolas" w:hAnsi="Consolas"/>
+          <w:color w:val="CCCCCC"/>
+          <w:sz w:val="21"/>
+          <w:szCs w:val="21"/>
+        </w:rPr>
+        <w:t>=</w:t>
+      </w:r>
+      <w:r>
+        <w:rPr>
+          <w:rFonts w:ascii="Consolas" w:hAnsi="Consolas"/>
+          <w:color w:val="CE9178"/>
+          <w:sz w:val="21"/>
+          <w:szCs w:val="21"/>
+        </w:rPr>
+        <w:t>"@+id/home"</w:t>
+      </w:r>
+    </w:p>
+    <w:p>
+      <w:pPr>
+        <w:shd w:val="clear" w:color="auto" w:fill="1F1F1F"/>
+        <w:spacing w:line="285" w:lineRule="atLeast"/>
+        <w:rPr>
+          <w:rFonts w:ascii="Consolas" w:hAnsi="Consolas"/>
+          <w:color w:val="CCCCCC"/>
+          <w:sz w:val="21"/>
+          <w:szCs w:val="21"/>
+        </w:rPr>
+      </w:pPr>
+      <w:r>
+        <w:rPr>
+          <w:rFonts w:ascii="Consolas" w:hAnsi="Consolas"/>
+          <w:color w:val="CCCCCC"/>
+          <w:sz w:val="21"/>
+          <w:szCs w:val="21"/>
+        </w:rPr>
+        <w:t xml:space="preserve">            </w:t>
+      </w:r>
+      <w:proofErr w:type="spellStart"/>
+      <w:proofErr w:type="gramStart"/>
+      <w:r>
+        <w:rPr>
+          <w:rFonts w:ascii="Consolas" w:hAnsi="Consolas"/>
+          <w:color w:val="9CDCFE"/>
+          <w:sz w:val="21"/>
+          <w:szCs w:val="21"/>
+        </w:rPr>
+        <w:t>android:icon</w:t>
+      </w:r>
+      <w:proofErr w:type="spellEnd"/>
+      <w:proofErr w:type="gramEnd"/>
+      <w:r>
+        <w:rPr>
+          <w:rFonts w:ascii="Consolas" w:hAnsi="Consolas"/>
+          <w:color w:val="CCCCCC"/>
+          <w:sz w:val="21"/>
+          <w:szCs w:val="21"/>
+        </w:rPr>
+        <w:t>=</w:t>
+      </w:r>
+      <w:r>
+        <w:rPr>
+          <w:rFonts w:ascii="Consolas" w:hAnsi="Consolas"/>
+          <w:color w:val="CE9178"/>
+          <w:sz w:val="21"/>
+          <w:szCs w:val="21"/>
+        </w:rPr>
+        <w:t>"@</w:t>
+      </w:r>
+      <w:proofErr w:type="spellStart"/>
+      <w:r>
+        <w:rPr>
+          <w:rFonts w:ascii="Consolas" w:hAnsi="Consolas"/>
+          <w:color w:val="CE9178"/>
+          <w:sz w:val="21"/>
+          <w:szCs w:val="21"/>
+        </w:rPr>
+        <w:t>drawable</w:t>
+      </w:r>
+      <w:proofErr w:type="spellEnd"/>
+      <w:r>
+        <w:rPr>
+          <w:rFonts w:ascii="Consolas" w:hAnsi="Consolas"/>
+          <w:color w:val="CE9178"/>
+          <w:sz w:val="21"/>
+          <w:szCs w:val="21"/>
+        </w:rPr>
+        <w:t>/baseline_home_24"</w:t>
+      </w:r>
+    </w:p>
+    <w:p>
+      <w:pPr>
+        <w:shd w:val="clear" w:color="auto" w:fill="1F1F1F"/>
+        <w:spacing w:line="285" w:lineRule="atLeast"/>
+        <w:rPr>
+          <w:rFonts w:ascii="Consolas" w:hAnsi="Consolas"/>
+          <w:color w:val="CCCCCC"/>
+          <w:sz w:val="21"/>
+          <w:szCs w:val="21"/>
+        </w:rPr>
+      </w:pPr>
+      <w:r>
+        <w:rPr>
+          <w:rFonts w:ascii="Consolas" w:hAnsi="Consolas"/>
+          <w:color w:val="CCCCCC"/>
+          <w:sz w:val="21"/>
+          <w:szCs w:val="21"/>
+        </w:rPr>
+        <w:t xml:space="preserve">            </w:t>
+      </w:r>
+      <w:proofErr w:type="spellStart"/>
+      <w:proofErr w:type="gramStart"/>
+      <w:r>
+        <w:rPr>
+          <w:rFonts w:ascii="Consolas" w:hAnsi="Consolas"/>
+          <w:color w:val="9CDCFE"/>
+          <w:sz w:val="21"/>
+          <w:szCs w:val="21"/>
+        </w:rPr>
+        <w:t>android:title</w:t>
+      </w:r>
+      <w:proofErr w:type="spellEnd"/>
+      <w:proofErr w:type="gramEnd"/>
+      <w:r>
+        <w:rPr>
+          <w:rFonts w:ascii="Consolas" w:hAnsi="Consolas"/>
+          <w:color w:val="CCCCCC"/>
+          <w:sz w:val="21"/>
+          <w:szCs w:val="21"/>
+        </w:rPr>
+        <w:t>=</w:t>
+      </w:r>
+      <w:r>
+        <w:rPr>
+          <w:rFonts w:ascii="Consolas" w:hAnsi="Consolas"/>
+          <w:color w:val="CE9178"/>
+          <w:sz w:val="21"/>
+          <w:szCs w:val="21"/>
+        </w:rPr>
+        <w:t>"home"</w:t>
+      </w:r>
+      <w:r>
+        <w:rPr>
+          <w:rFonts w:ascii="Consolas" w:hAnsi="Consolas"/>
+          <w:color w:val="CCCCCC"/>
+          <w:sz w:val="21"/>
+          <w:szCs w:val="21"/>
+        </w:rPr>
+        <w:t xml:space="preserve"> </w:t>
+      </w:r>
+      <w:r>
+        <w:rPr>
+          <w:rFonts w:ascii="Consolas" w:hAnsi="Consolas"/>
+          <w:color w:val="808080"/>
+          <w:sz w:val="21"/>
+          <w:szCs w:val="21"/>
+        </w:rPr>
+        <w:t>/&gt;</w:t>
+      </w:r>
+    </w:p>
+    <w:p>
+      <w:pPr>
+        <w:shd w:val="clear" w:color="auto" w:fill="1F1F1F"/>
+        <w:spacing w:line="285" w:lineRule="atLeast"/>
+        <w:rPr>
+          <w:rFonts w:ascii="Consolas" w:hAnsi="Consolas"/>
+          <w:color w:val="CCCCCC"/>
+          <w:sz w:val="21"/>
+          <w:szCs w:val="21"/>
+        </w:rPr>
+      </w:pPr>
+      <w:r>
+        <w:rPr>
+          <w:rFonts w:ascii="Consolas" w:hAnsi="Consolas"/>
+          <w:color w:val="CCCCCC"/>
+          <w:sz w:val="21"/>
+          <w:szCs w:val="21"/>
+        </w:rPr>
+        <w:t xml:space="preserve">        </w:t>
+      </w:r>
+      <w:r>
+        <w:rPr>
+          <w:rFonts w:ascii="Consolas" w:hAnsi="Consolas"/>
+          <w:color w:val="808080"/>
+          <w:sz w:val="21"/>
+          <w:szCs w:val="21"/>
+        </w:rPr>
+        <w:t>&lt;</w:t>
+      </w:r>
+      <w:proofErr w:type="spellStart"/>
+      <w:r>
+        <w:rPr>
+          <w:rFonts w:ascii="Consolas" w:hAnsi="Consolas"/>
+          <w:color w:val="569CD6"/>
+          <w:sz w:val="21"/>
+          <w:szCs w:val="21"/>
+        </w:rPr>
+        <w:t>item</w:t>
+      </w:r>
+      <w:proofErr w:type="spellEnd"/>
+      <w:r>
+        <w:rPr>
+          <w:rFonts w:ascii="Consolas" w:hAnsi="Consolas"/>
+          <w:color w:val="CCCCCC"/>
+          <w:sz w:val="21"/>
+          <w:szCs w:val="21"/>
+        </w:rPr>
+        <w:t xml:space="preserve"> </w:t>
+      </w:r>
+      <w:proofErr w:type="spellStart"/>
+      <w:r>
+        <w:rPr>
+          <w:rFonts w:ascii="Consolas" w:hAnsi="Consolas"/>
+          <w:color w:val="9CDCFE"/>
+          <w:sz w:val="21"/>
+          <w:szCs w:val="21"/>
+        </w:rPr>
+        <w:t>android:id</w:t>
+      </w:r>
+      <w:proofErr w:type="spellEnd"/>
+      <w:r>
+        <w:rPr>
+          <w:rFonts w:ascii="Consolas" w:hAnsi="Consolas"/>
+          <w:color w:val="CCCCCC"/>
+          <w:sz w:val="21"/>
+          <w:szCs w:val="21"/>
+        </w:rPr>
+        <w:t>=</w:t>
+      </w:r>
+      <w:r>
+        <w:rPr>
+          <w:rFonts w:ascii="Consolas" w:hAnsi="Consolas"/>
+          <w:color w:val="CE9178"/>
+          <w:sz w:val="21"/>
+          <w:szCs w:val="21"/>
+        </w:rPr>
+        <w:t>"@+id/</w:t>
+      </w:r>
+      <w:proofErr w:type="spellStart"/>
+      <w:r>
+        <w:rPr>
+          <w:rFonts w:ascii="Consolas" w:hAnsi="Consolas"/>
+          <w:color w:val="CE9178"/>
+          <w:sz w:val="21"/>
+          <w:szCs w:val="21"/>
+        </w:rPr>
+        <w:t>listaTodosPokemons</w:t>
+      </w:r>
+      <w:proofErr w:type="spellEnd"/>
+      <w:r>
+        <w:rPr>
+          <w:rFonts w:ascii="Consolas" w:hAnsi="Consolas"/>
+          <w:color w:val="CE9178"/>
+          <w:sz w:val="21"/>
+          <w:szCs w:val="21"/>
+        </w:rPr>
+        <w:t>"</w:t>
+      </w:r>
+    </w:p>
+    <w:p>
+      <w:pPr>
+        <w:shd w:val="clear" w:color="auto" w:fill="1F1F1F"/>
+        <w:spacing w:line="285" w:lineRule="atLeast"/>
+        <w:rPr>
+          <w:rFonts w:ascii="Consolas" w:hAnsi="Consolas"/>
+          <w:color w:val="CCCCCC"/>
+          <w:sz w:val="21"/>
+          <w:szCs w:val="21"/>
+        </w:rPr>
+      </w:pPr>
+      <w:r>
+        <w:rPr>
+          <w:rFonts w:ascii="Consolas" w:hAnsi="Consolas"/>
+          <w:color w:val="CCCCCC"/>
+          <w:sz w:val="21"/>
+          <w:szCs w:val="21"/>
+        </w:rPr>
+        <w:t xml:space="preserve">            </w:t>
+      </w:r>
+      <w:proofErr w:type="spellStart"/>
+      <w:proofErr w:type="gramStart"/>
+      <w:r>
+        <w:rPr>
+          <w:rFonts w:ascii="Consolas" w:hAnsi="Consolas"/>
+          <w:color w:val="9CDCFE"/>
+          <w:sz w:val="21"/>
+          <w:szCs w:val="21"/>
+        </w:rPr>
+        <w:t>android:icon</w:t>
+      </w:r>
+      <w:proofErr w:type="spellEnd"/>
+      <w:proofErr w:type="gramEnd"/>
+      <w:r>
+        <w:rPr>
+          <w:rFonts w:ascii="Consolas" w:hAnsi="Consolas"/>
+          <w:color w:val="CCCCCC"/>
+          <w:sz w:val="21"/>
+          <w:szCs w:val="21"/>
+        </w:rPr>
+        <w:t>=</w:t>
+      </w:r>
+      <w:r>
+        <w:rPr>
+          <w:rFonts w:ascii="Consolas" w:hAnsi="Consolas"/>
+          <w:color w:val="CE9178"/>
+          <w:sz w:val="21"/>
+          <w:szCs w:val="21"/>
+        </w:rPr>
+        <w:t>"@</w:t>
+      </w:r>
+      <w:proofErr w:type="spellStart"/>
+      <w:r>
+        <w:rPr>
+          <w:rFonts w:ascii="Consolas" w:hAnsi="Consolas"/>
+          <w:color w:val="CE9178"/>
+          <w:sz w:val="21"/>
+          <w:szCs w:val="21"/>
+        </w:rPr>
+        <w:t>drawable</w:t>
+      </w:r>
+      <w:proofErr w:type="spellEnd"/>
+      <w:r>
+        <w:rPr>
+          <w:rFonts w:ascii="Consolas" w:hAnsi="Consolas"/>
+          <w:color w:val="CE9178"/>
+          <w:sz w:val="21"/>
+          <w:szCs w:val="21"/>
+        </w:rPr>
+        <w:t>/baseline_format_list_bulleted_24"</w:t>
+      </w:r>
+    </w:p>
+    <w:p>
+      <w:pPr>
+        <w:shd w:val="clear" w:color="auto" w:fill="1F1F1F"/>
+        <w:spacing w:line="285" w:lineRule="atLeast"/>
+        <w:rPr>
+          <w:rFonts w:ascii="Consolas" w:hAnsi="Consolas"/>
+          <w:color w:val="CCCCCC"/>
+          <w:sz w:val="21"/>
+          <w:szCs w:val="21"/>
+        </w:rPr>
+      </w:pPr>
+      <w:r>
+        <w:rPr>
+          <w:rFonts w:ascii="Consolas" w:hAnsi="Consolas"/>
+          <w:color w:val="CCCCCC"/>
+          <w:sz w:val="21"/>
+          <w:szCs w:val="21"/>
+        </w:rPr>
+        <w:t xml:space="preserve">            </w:t>
+      </w:r>
+      <w:proofErr w:type="spellStart"/>
+      <w:proofErr w:type="gramStart"/>
+      <w:r>
+        <w:rPr>
+          <w:rFonts w:ascii="Consolas" w:hAnsi="Consolas"/>
+          <w:color w:val="9CDCFE"/>
+          <w:sz w:val="21"/>
+          <w:szCs w:val="21"/>
+        </w:rPr>
+        <w:t>android:title</w:t>
+      </w:r>
+      <w:proofErr w:type="spellEnd"/>
+      <w:proofErr w:type="gramEnd"/>
+      <w:r>
+        <w:rPr>
+          <w:rFonts w:ascii="Consolas" w:hAnsi="Consolas"/>
+          <w:color w:val="CCCCCC"/>
+          <w:sz w:val="21"/>
+          <w:szCs w:val="21"/>
+        </w:rPr>
+        <w:t>=</w:t>
+      </w:r>
+      <w:r>
+        <w:rPr>
+          <w:rFonts w:ascii="Consolas" w:hAnsi="Consolas"/>
+          <w:color w:val="CE9178"/>
+          <w:sz w:val="21"/>
+          <w:szCs w:val="21"/>
+        </w:rPr>
+        <w:t>"</w:t>
+      </w:r>
+      <w:proofErr w:type="spellStart"/>
+      <w:r>
+        <w:rPr>
+          <w:rFonts w:ascii="Consolas" w:hAnsi="Consolas"/>
+          <w:color w:val="CE9178"/>
+          <w:sz w:val="21"/>
+          <w:szCs w:val="21"/>
+        </w:rPr>
+        <w:t>listPokemons</w:t>
+      </w:r>
+      <w:proofErr w:type="spellEnd"/>
+      <w:r>
+        <w:rPr>
+          <w:rFonts w:ascii="Consolas" w:hAnsi="Consolas"/>
+          <w:color w:val="CE9178"/>
+          <w:sz w:val="21"/>
+          <w:szCs w:val="21"/>
+        </w:rPr>
+        <w:t>"</w:t>
+      </w:r>
+      <w:r>
+        <w:rPr>
+          <w:rFonts w:ascii="Consolas" w:hAnsi="Consolas"/>
+          <w:color w:val="CCCCCC"/>
+          <w:sz w:val="21"/>
+          <w:szCs w:val="21"/>
+        </w:rPr>
+        <w:t xml:space="preserve"> </w:t>
+      </w:r>
+      <w:r>
+        <w:rPr>
+          <w:rFonts w:ascii="Consolas" w:hAnsi="Consolas"/>
+          <w:color w:val="808080"/>
+          <w:sz w:val="21"/>
+          <w:szCs w:val="21"/>
+        </w:rPr>
+        <w:t>/&gt;</w:t>
+      </w:r>
+    </w:p>
+    <w:p>
+      <w:pPr>
+        <w:shd w:val="clear" w:color="auto" w:fill="1F1F1F"/>
+        <w:spacing w:line="285" w:lineRule="atLeast"/>
+        <w:rPr>
+          <w:rFonts w:ascii="Consolas" w:hAnsi="Consolas"/>
+          <w:color w:val="CCCCCC"/>
+          <w:sz w:val="21"/>
+          <w:szCs w:val="21"/>
+        </w:rPr>
+      </w:pPr>
+      <w:r>
+        <w:rPr>
+          <w:rFonts w:ascii="Consolas" w:hAnsi="Consolas"/>
+          <w:color w:val="CCCCCC"/>
+          <w:sz w:val="21"/>
+          <w:szCs w:val="21"/>
+        </w:rPr>
+        <w:t xml:space="preserve">        </w:t>
+      </w:r>
+      <w:r>
+        <w:rPr>
+          <w:rFonts w:ascii="Consolas" w:hAnsi="Consolas"/>
+          <w:color w:val="808080"/>
+          <w:sz w:val="21"/>
+          <w:szCs w:val="21"/>
+        </w:rPr>
+        <w:t>&lt;</w:t>
+      </w:r>
+      <w:proofErr w:type="spellStart"/>
+      <w:r>
+        <w:rPr>
+          <w:rFonts w:ascii="Consolas" w:hAnsi="Consolas"/>
+          <w:color w:val="569CD6"/>
+          <w:sz w:val="21"/>
+          <w:szCs w:val="21"/>
+        </w:rPr>
+        <w:t>item</w:t>
+      </w:r>
+      <w:proofErr w:type="spellEnd"/>
+      <w:r>
+        <w:rPr>
+          <w:rFonts w:ascii="Consolas" w:hAnsi="Consolas"/>
+          <w:color w:val="CCCCCC"/>
+          <w:sz w:val="21"/>
+          <w:szCs w:val="21"/>
+        </w:rPr>
+        <w:t xml:space="preserve"> </w:t>
+      </w:r>
+      <w:proofErr w:type="spellStart"/>
+      <w:r>
+        <w:rPr>
+          <w:rFonts w:ascii="Consolas" w:hAnsi="Consolas"/>
+          <w:color w:val="9CDCFE"/>
+          <w:sz w:val="21"/>
+          <w:szCs w:val="21"/>
+        </w:rPr>
+        <w:t>android:id</w:t>
+      </w:r>
+      <w:proofErr w:type="spellEnd"/>
+      <w:r>
+        <w:rPr>
+          <w:rFonts w:ascii="Consolas" w:hAnsi="Consolas"/>
+          <w:color w:val="CCCCCC"/>
+          <w:sz w:val="21"/>
+          <w:szCs w:val="21"/>
+        </w:rPr>
+        <w:t>=</w:t>
+      </w:r>
+      <w:r>
+        <w:rPr>
+          <w:rFonts w:ascii="Consolas" w:hAnsi="Consolas"/>
+          <w:color w:val="CE9178"/>
+          <w:sz w:val="21"/>
+          <w:szCs w:val="21"/>
+        </w:rPr>
+        <w:t>"@+id/</w:t>
+      </w:r>
+      <w:proofErr w:type="spellStart"/>
+      <w:r>
+        <w:rPr>
+          <w:rFonts w:ascii="Consolas" w:hAnsi="Consolas"/>
+          <w:color w:val="CE9178"/>
+          <w:sz w:val="21"/>
+          <w:szCs w:val="21"/>
+        </w:rPr>
+        <w:t>profile</w:t>
+      </w:r>
+      <w:proofErr w:type="spellEnd"/>
+      <w:r>
+        <w:rPr>
+          <w:rFonts w:ascii="Consolas" w:hAnsi="Consolas"/>
+          <w:color w:val="CE9178"/>
+          <w:sz w:val="21"/>
+          <w:szCs w:val="21"/>
+        </w:rPr>
+        <w:t>"</w:t>
+      </w:r>
+    </w:p>
+    <w:p>
+      <w:pPr>
+        <w:shd w:val="clear" w:color="auto" w:fill="1F1F1F"/>
+        <w:spacing w:line="285" w:lineRule="atLeast"/>
+        <w:rPr>
+          <w:rFonts w:ascii="Consolas" w:hAnsi="Consolas"/>
+          <w:color w:val="CCCCCC"/>
+          <w:sz w:val="21"/>
+          <w:szCs w:val="21"/>
+        </w:rPr>
+      </w:pPr>
+      <w:r>
+        <w:rPr>
+          <w:rFonts w:ascii="Consolas" w:hAnsi="Consolas"/>
+          <w:color w:val="CCCCCC"/>
+          <w:sz w:val="21"/>
+          <w:szCs w:val="21"/>
+        </w:rPr>
+        <w:t xml:space="preserve">            </w:t>
+      </w:r>
+      <w:proofErr w:type="spellStart"/>
+      <w:proofErr w:type="gramStart"/>
+      <w:r>
+        <w:rPr>
+          <w:rFonts w:ascii="Consolas" w:hAnsi="Consolas"/>
+          <w:color w:val="9CDCFE"/>
+          <w:sz w:val="21"/>
+          <w:szCs w:val="21"/>
+        </w:rPr>
+        <w:t>android:icon</w:t>
+      </w:r>
+      <w:proofErr w:type="spellEnd"/>
+      <w:proofErr w:type="gramEnd"/>
+      <w:r>
+        <w:rPr>
+          <w:rFonts w:ascii="Consolas" w:hAnsi="Consolas"/>
+          <w:color w:val="CCCCCC"/>
+          <w:sz w:val="21"/>
+          <w:szCs w:val="21"/>
+        </w:rPr>
+        <w:t>=</w:t>
+      </w:r>
+      <w:r>
+        <w:rPr>
+          <w:rFonts w:ascii="Consolas" w:hAnsi="Consolas"/>
+          <w:color w:val="CE9178"/>
+          <w:sz w:val="21"/>
+          <w:szCs w:val="21"/>
+        </w:rPr>
+        <w:t>"@</w:t>
+      </w:r>
+      <w:proofErr w:type="spellStart"/>
+      <w:r>
+        <w:rPr>
+          <w:rFonts w:ascii="Consolas" w:hAnsi="Consolas"/>
+          <w:color w:val="CE9178"/>
+          <w:sz w:val="21"/>
+          <w:szCs w:val="21"/>
+        </w:rPr>
+        <w:t>drawable</w:t>
+      </w:r>
+      <w:proofErr w:type="spellEnd"/>
+      <w:r>
+        <w:rPr>
+          <w:rFonts w:ascii="Consolas" w:hAnsi="Consolas"/>
+          <w:color w:val="CE9178"/>
+          <w:sz w:val="21"/>
+          <w:szCs w:val="21"/>
+        </w:rPr>
+        <w:t>/</w:t>
+      </w:r>
+      <w:proofErr w:type="spellStart"/>
+      <w:r>
+        <w:rPr>
+          <w:rFonts w:ascii="Consolas" w:hAnsi="Consolas"/>
+          <w:color w:val="CE9178"/>
+          <w:sz w:val="21"/>
+          <w:szCs w:val="21"/>
+        </w:rPr>
+        <w:t>profile_button</w:t>
+      </w:r>
+      <w:proofErr w:type="spellEnd"/>
+      <w:r>
+        <w:rPr>
+          <w:rFonts w:ascii="Consolas" w:hAnsi="Consolas"/>
+          <w:color w:val="CE9178"/>
+          <w:sz w:val="21"/>
+          <w:szCs w:val="21"/>
+        </w:rPr>
+        <w:t>"</w:t>
+      </w:r>
+    </w:p>
+    <w:p>
+      <w:pPr>
+        <w:shd w:val="clear" w:color="auto" w:fill="1F1F1F"/>
+        <w:spacing w:line="285" w:lineRule="atLeast"/>
+        <w:rPr>
+          <w:rFonts w:ascii="Consolas" w:hAnsi="Consolas"/>
+          <w:color w:val="CCCCCC"/>
+          <w:sz w:val="21"/>
+          <w:szCs w:val="21"/>
+        </w:rPr>
+      </w:pPr>
+      <w:r>
+        <w:rPr>
+          <w:rFonts w:ascii="Consolas" w:hAnsi="Consolas"/>
+          <w:color w:val="CCCCCC"/>
+          <w:sz w:val="21"/>
+          <w:szCs w:val="21"/>
+        </w:rPr>
+        <w:t xml:space="preserve">            </w:t>
+      </w:r>
+      <w:proofErr w:type="spellStart"/>
+      <w:proofErr w:type="gramStart"/>
+      <w:r>
+        <w:rPr>
+          <w:rFonts w:ascii="Consolas" w:hAnsi="Consolas"/>
+          <w:color w:val="9CDCFE"/>
+          <w:sz w:val="21"/>
+          <w:szCs w:val="21"/>
+        </w:rPr>
+        <w:t>android:title</w:t>
+      </w:r>
+      <w:proofErr w:type="spellEnd"/>
+      <w:proofErr w:type="gramEnd"/>
+      <w:r>
+        <w:rPr>
+          <w:rFonts w:ascii="Consolas" w:hAnsi="Consolas"/>
+          <w:color w:val="CCCCCC"/>
+          <w:sz w:val="21"/>
+          <w:szCs w:val="21"/>
+        </w:rPr>
+        <w:t>=</w:t>
+      </w:r>
+      <w:r>
+        <w:rPr>
+          <w:rFonts w:ascii="Consolas" w:hAnsi="Consolas"/>
+          <w:color w:val="CE9178"/>
+          <w:sz w:val="21"/>
+          <w:szCs w:val="21"/>
+        </w:rPr>
+        <w:t>"</w:t>
+      </w:r>
+      <w:proofErr w:type="spellStart"/>
+      <w:r>
+        <w:rPr>
+          <w:rFonts w:ascii="Consolas" w:hAnsi="Consolas"/>
+          <w:color w:val="CE9178"/>
+          <w:sz w:val="21"/>
+          <w:szCs w:val="21"/>
+        </w:rPr>
+        <w:t>Profile</w:t>
+      </w:r>
+      <w:proofErr w:type="spellEnd"/>
+      <w:r>
+        <w:rPr>
+          <w:rFonts w:ascii="Consolas" w:hAnsi="Consolas"/>
+          <w:color w:val="CE9178"/>
+          <w:sz w:val="21"/>
+          <w:szCs w:val="21"/>
+        </w:rPr>
+        <w:t>"</w:t>
+      </w:r>
+      <w:r>
+        <w:rPr>
+          <w:rFonts w:ascii="Consolas" w:hAnsi="Consolas"/>
+          <w:color w:val="CCCCCC"/>
+          <w:sz w:val="21"/>
+          <w:szCs w:val="21"/>
+        </w:rPr>
+        <w:t xml:space="preserve"> </w:t>
+      </w:r>
+      <w:r>
+        <w:rPr>
+          <w:rFonts w:ascii="Consolas" w:hAnsi="Consolas"/>
+          <w:color w:val="808080"/>
+          <w:sz w:val="21"/>
+          <w:szCs w:val="21"/>
+        </w:rPr>
+        <w:t>/&gt;</w:t>
+      </w:r>
+    </w:p>
+    <w:p>
+      <w:pPr>
+        <w:rPr>
+          <w:b/>
+          <w:bCs/>
+        </w:rPr>
+      </w:pPr>
+    </w:p>
+    <w:p>
+      <w:pPr>
+        <w:rPr>
+          <w:b/>
+          <w:bCs/>
+        </w:rPr>
+      </w:pPr>
+      <w:proofErr w:type="spellStart"/>
+      <w:r>
+        <w:rPr>
+          <w:b/>
+          <w:bCs/>
+        </w:rPr>
+        <w:t>NavBar</w:t>
+      </w:r>
+      <w:proofErr w:type="spellEnd"/>
+      <w:r>
+        <w:rPr>
+          <w:b/>
+          <w:bCs/>
+        </w:rPr>
+        <w:t xml:space="preserve"> - </w:t>
+      </w:r>
+      <w:proofErr w:type="spellStart"/>
+      <w:r>
+        <w:rPr>
+          <w:b/>
+          <w:bCs/>
+        </w:rPr>
+        <w:t>admin</w:t>
+      </w:r>
+      <w:proofErr w:type="spellEnd"/>
+    </w:p>
+    <w:p>
+      <w:pPr>
+        <w:rPr>
+          <w:b/>
+          <w:bCs/>
+        </w:rPr>
+      </w:pPr>
+      <w:r>
+        <w:rPr>
+          <w:b/>
+          <w:bCs/>
+        </w:rPr>
+        <w:t>Bottom_nav_menu_admin.xml:</w:t>
       </w:r>
     </w:p>
     <w:p/>
     <w:p>
+      <w:r>
+        <w:rPr>
+          <w:noProof/>
+        </w:rPr>
+        <w:drawing>
+          <wp:anchor distT="0" distB="0" distL="114300" distR="114300" simplePos="0" relativeHeight="251685888" behindDoc="1" locked="0" layoutInCell="1" allowOverlap="1" wp14:anchorId="596E93FA" wp14:editId="63090CC1">
+            <wp:simplePos x="0" y="0"/>
+            <wp:positionH relativeFrom="column">
+              <wp:posOffset>3249930</wp:posOffset>
+            </wp:positionH>
+            <wp:positionV relativeFrom="paragraph">
+              <wp:posOffset>30480</wp:posOffset>
+            </wp:positionV>
+            <wp:extent cx="3181350" cy="2969914"/>
+            <wp:effectExtent l="0" t="0" r="0" b="1905"/>
+            <wp:wrapTight wrapText="bothSides">
+              <wp:wrapPolygon edited="0">
+                <wp:start x="0" y="0"/>
+                <wp:lineTo x="0" y="21475"/>
+                <wp:lineTo x="21471" y="21475"/>
+                <wp:lineTo x="21471" y="0"/>
+                <wp:lineTo x="0" y="0"/>
+              </wp:wrapPolygon>
+            </wp:wrapTight>
+            <wp:docPr id="1587852135" name="Imagen 1"/>
+            <wp:cNvGraphicFramePr>
+              <a:graphicFrameLocks xmlns:a="http://schemas.openxmlformats.org/drawingml/2006/main" noChangeAspect="1"/>
+            </wp:cNvGraphicFramePr>
+            <a:graphic xmlns:a="http://schemas.openxmlformats.org/drawingml/2006/main">
+              <a:graphicData uri="http://schemas.openxmlformats.org/drawingml/2006/picture">
+                <pic:pic xmlns:pic="http://schemas.openxmlformats.org/drawingml/2006/picture">
+                  <pic:nvPicPr>
+                    <pic:cNvPr id="1587852135" name=""/>
+                    <pic:cNvPicPr/>
+                  </pic:nvPicPr>
+                  <pic:blipFill>
+                    <a:blip r:embed="rId21">
+                      <a:extLst>
+                        <a:ext uri="{28A0092B-C50C-407E-A947-70E740481C1C}">
+                          <a14:useLocalDpi xmlns:a14="http://schemas.microsoft.com/office/drawing/2010/main" val="0"/>
+                        </a:ext>
+                      </a:extLst>
+                    </a:blip>
+                    <a:stretch>
+                      <a:fillRect/>
+                    </a:stretch>
+                  </pic:blipFill>
+                  <pic:spPr>
+                    <a:xfrm>
+                      <a:off x="0" y="0"/>
+                      <a:ext cx="3181350" cy="2969914"/>
+                    </a:xfrm>
+                    <a:prstGeom prst="rect">
+                      <a:avLst/>
+                    </a:prstGeom>
+                  </pic:spPr>
+                </pic:pic>
+              </a:graphicData>
+            </a:graphic>
+          </wp:anchor>
+        </w:drawing>
+      </w:r>
       <w:r>
         <w:rPr>
           <w:noProof/>
@@ -4305,7 +5313,7 @@
                     <pic:cNvPicPr/>
                   </pic:nvPicPr>
                   <pic:blipFill>
-                    <a:blip r:embed="rId20"/>
+                    <a:blip r:embed="rId22"/>
                     <a:stretch>
                       <a:fillRect/>
                     </a:stretch>
@@ -4327,96 +5335,27 @@
       </w:r>
     </w:p>
     <w:p/>
-    <w:p>
-      <w:r>
-        <w:t>E</w:t>
-      </w:r>
-      <w:r>
-        <w:t xml:space="preserve">ste fragmento de código configura un </w:t>
-      </w:r>
-      <w:proofErr w:type="spellStart"/>
-      <w:r>
-        <w:t>listener</w:t>
-      </w:r>
-      <w:proofErr w:type="spellEnd"/>
-      <w:r>
-        <w:t xml:space="preserve"> para la barra de navegación que responde a la selección de diferentes elementos del menú. Cada caso en el </w:t>
-      </w:r>
-      <w:r>
-        <w:rPr>
-          <w:b/>
-          <w:bCs/>
-        </w:rPr>
-        <w:t>“</w:t>
-      </w:r>
-      <w:proofErr w:type="spellStart"/>
-      <w:r>
-        <w:rPr>
-          <w:rStyle w:val="CdigoHTML"/>
-          <w:b/>
-          <w:bCs/>
-        </w:rPr>
-        <w:t>when</w:t>
-      </w:r>
-      <w:proofErr w:type="spellEnd"/>
-      <w:r>
-        <w:rPr>
-          <w:rStyle w:val="CdigoHTML"/>
-          <w:b/>
-          <w:bCs/>
-        </w:rPr>
-        <w:t>”</w:t>
-      </w:r>
-      <w:r>
-        <w:t xml:space="preserve"> corresponde a una acción específica, que generalmente consiste en iniciar una nueva actividad basada en el elemento seleccionado. Esto permite una navegación fluida y estructurada dentro de tu aplicación Android.</w:t>
-      </w:r>
-    </w:p>
-    <w:p/>
-    <w:p>
-      <w:r>
-        <w:rPr>
-          <w:noProof/>
-        </w:rPr>
-        <w:drawing>
-          <wp:inline distT="0" distB="0" distL="0" distR="0" wp14:anchorId="596E93FA" wp14:editId="5E19491E">
-            <wp:extent cx="5611707" cy="5238750"/>
-            <wp:effectExtent l="0" t="0" r="8255" b="0"/>
-            <wp:docPr id="1587852135" name="Imagen 1"/>
-            <wp:cNvGraphicFramePr>
-              <a:graphicFrameLocks xmlns:a="http://schemas.openxmlformats.org/drawingml/2006/main" noChangeAspect="1"/>
-            </wp:cNvGraphicFramePr>
-            <a:graphic xmlns:a="http://schemas.openxmlformats.org/drawingml/2006/main">
-              <a:graphicData uri="http://schemas.openxmlformats.org/drawingml/2006/picture">
-                <pic:pic xmlns:pic="http://schemas.openxmlformats.org/drawingml/2006/picture">
-                  <pic:nvPicPr>
-                    <pic:cNvPr id="1587852135" name=""/>
-                    <pic:cNvPicPr/>
-                  </pic:nvPicPr>
-                  <pic:blipFill>
-                    <a:blip r:embed="rId21"/>
-                    <a:stretch>
-                      <a:fillRect/>
-                    </a:stretch>
-                  </pic:blipFill>
-                  <pic:spPr>
-                    <a:xfrm>
-                      <a:off x="0" y="0"/>
-                      <a:ext cx="5613871" cy="5240770"/>
-                    </a:xfrm>
-                    <a:prstGeom prst="rect">
-                      <a:avLst/>
-                    </a:prstGeom>
-                  </pic:spPr>
-                </pic:pic>
-              </a:graphicData>
-            </a:graphic>
-          </wp:inline>
-        </w:drawing>
-      </w:r>
-    </w:p>
     <w:p/>
     <w:p/>
     <w:p/>
+    <w:p/>
+    <w:p/>
+    <w:p/>
+    <w:p/>
+    <w:p/>
+    <w:p/>
+    <w:p/>
+    <w:p/>
+    <w:p/>
+    <w:p/>
+    <w:p/>
+    <w:p/>
+    <w:p/>
+    <w:p/>
+    <w:p/>
+    <w:p/>
+    <w:p/>
+    <w:p/>
     <w:p>
       <w:pPr>
         <w:rPr>
@@ -4438,7 +5377,6 @@
           <w:b/>
           <w:bCs/>
         </w:rPr>
-        <w:lastRenderedPageBreak/>
         <w:t>Profile.kt</w:t>
       </w:r>
       <w:proofErr w:type="spellEnd"/>
@@ -4517,7 +5455,7 @@
                     <pic:cNvPicPr/>
                   </pic:nvPicPr>
                   <pic:blipFill>
-                    <a:blip r:embed="rId22">
+                    <a:blip r:embed="rId23">
                       <a:extLst>
                         <a:ext uri="{28A0092B-C50C-407E-A947-70E740481C1C}">
                           <a14:useLocalDpi xmlns:a14="http://schemas.microsoft.com/office/drawing/2010/main" val="0"/>
@@ -4611,7 +5549,7 @@
                     <pic:cNvPicPr/>
                   </pic:nvPicPr>
                   <pic:blipFill>
-                    <a:blip r:embed="rId23">
+                    <a:blip r:embed="rId24">
                       <a:extLst>
                         <a:ext uri="{28A0092B-C50C-407E-A947-70E740481C1C}">
                           <a14:useLocalDpi xmlns:a14="http://schemas.microsoft.com/office/drawing/2010/main" val="0"/>
@@ -4659,6 +5597,79 @@
           <w:noProof/>
         </w:rPr>
       </w:pPr>
+      <w:r>
+        <w:rPr>
+          <w:noProof/>
+        </w:rPr>
+        <mc:AlternateContent>
+          <mc:Choice Requires="wps">
+            <w:drawing>
+              <wp:anchor distT="0" distB="0" distL="114300" distR="114300" simplePos="0" relativeHeight="251679744" behindDoc="0" locked="0" layoutInCell="1" allowOverlap="1" wp14:anchorId="346BEB7A" wp14:editId="59047965">
+                <wp:simplePos x="0" y="0"/>
+                <wp:positionH relativeFrom="column">
+                  <wp:posOffset>2125980</wp:posOffset>
+                </wp:positionH>
+                <wp:positionV relativeFrom="paragraph">
+                  <wp:posOffset>30480</wp:posOffset>
+                </wp:positionV>
+                <wp:extent cx="666750" cy="285750"/>
+                <wp:effectExtent l="38100" t="38100" r="76200" b="95250"/>
+                <wp:wrapNone/>
+                <wp:docPr id="1656863171" name="Conector recto de flecha 10"/>
+                <wp:cNvGraphicFramePr/>
+                <a:graphic xmlns:a="http://schemas.openxmlformats.org/drawingml/2006/main">
+                  <a:graphicData uri="http://schemas.microsoft.com/office/word/2010/wordprocessingShape">
+                    <wps:wsp>
+                      <wps:cNvCnPr/>
+                      <wps:spPr>
+                        <a:xfrm>
+                          <a:off x="0" y="0"/>
+                          <a:ext cx="666750" cy="285750"/>
+                        </a:xfrm>
+                        <a:prstGeom prst="straightConnector1">
+                          <a:avLst/>
+                        </a:prstGeom>
+                        <a:ln>
+                          <a:tailEnd type="triangle"/>
+                        </a:ln>
+                      </wps:spPr>
+                      <wps:style>
+                        <a:lnRef idx="2">
+                          <a:schemeClr val="accent1"/>
+                        </a:lnRef>
+                        <a:fillRef idx="0">
+                          <a:schemeClr val="accent1"/>
+                        </a:fillRef>
+                        <a:effectRef idx="1">
+                          <a:schemeClr val="accent1"/>
+                        </a:effectRef>
+                        <a:fontRef idx="minor">
+                          <a:schemeClr val="tx1"/>
+                        </a:fontRef>
+                      </wps:style>
+                      <wps:bodyPr/>
+                    </wps:wsp>
+                  </a:graphicData>
+                </a:graphic>
+                <wp14:sizeRelH relativeFrom="margin">
+                  <wp14:pctWidth>0</wp14:pctWidth>
+                </wp14:sizeRelH>
+                <wp14:sizeRelV relativeFrom="margin">
+                  <wp14:pctHeight>0</wp14:pctHeight>
+                </wp14:sizeRelV>
+              </wp:anchor>
+            </w:drawing>
+          </mc:Choice>
+          <mc:Fallback>
+            <w:pict>
+              <v:shape w14:anchorId="0E80B536" id="Conector recto de flecha 10" o:spid="_x0000_s1026" type="#_x0000_t32" style="position:absolute;margin-left:167.4pt;margin-top:2.4pt;width:52.5pt;height:22.5pt;z-index:251679744;visibility:visible;mso-wrap-style:square;mso-width-percent:0;mso-height-percent:0;mso-wrap-distance-left:9pt;mso-wrap-distance-top:0;mso-wrap-distance-right:9pt;mso-wrap-distance-bottom:0;mso-position-horizontal:absolute;mso-position-horizontal-relative:text;mso-position-vertical:absolute;mso-position-vertical-relative:text;mso-width-percent:0;mso-height-percent:0;mso-width-relative:margin;mso-height-relative:margin" o:gfxdata="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" strokecolor="#4f81bd [3204]" strokeweight="2pt">
+                <v:stroke endarrow="block"/>
+                <v:shadow on="t" color="black" opacity="24903f" origin=",.5" offset="0,.55556mm"/>
+              </v:shape>
+            </w:pict>
+          </mc:Fallback>
+        </mc:AlternateContent>
+      </w:r>
       <w:r>
         <w:rPr>
           <w:noProof/>
@@ -4728,83 +5739,10 @@
           </mc:Choice>
           <mc:Fallback>
             <w:pict>
-              <v:rect w14:anchorId="6D117ACB" id="Rectángulo 11" o:spid="_x0000_s1026" style="position:absolute;margin-left:3.75pt;margin-top:45.45pt;width:169.5pt;height:96.75pt;z-index:251680768;visibility:visible;mso-wrap-style:square;mso-wrap-distance-left:9pt;mso-wrap-distance-top:0;mso-wrap-distance-right:9pt;mso-wrap-distance-bottom:0;mso-position-horizontal:absolute;mso-position-horizontal-relative:margin;mso-position-vertical:absolute;mso-position-vertical-relative:text;v-text-anchor:middle" o:gfxdata="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" filled="f" strokecolor="black [3213]">
+              <v:rect w14:anchorId="024EA548" id="Rectángulo 11" o:spid="_x0000_s1026" style="position:absolute;margin-left:3.75pt;margin-top:45.45pt;width:169.5pt;height:96.75pt;z-index:251680768;visibility:visible;mso-wrap-style:square;mso-wrap-distance-left:9pt;mso-wrap-distance-top:0;mso-wrap-distance-right:9pt;mso-wrap-distance-bottom:0;mso-position-horizontal:absolute;mso-position-horizontal-relative:margin;mso-position-vertical:absolute;mso-position-vertical-relative:text;v-text-anchor:middle" o:gfxdata="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" filled="f" strokecolor="black [3213]">
                 <v:shadow on="t" color="black" opacity="22937f" origin=",.5" offset="0,.63889mm"/>
                 <w10:wrap anchorx="margin"/>
               </v:rect>
-            </w:pict>
-          </mc:Fallback>
-        </mc:AlternateContent>
-      </w:r>
-      <w:r>
-        <w:rPr>
-          <w:noProof/>
-        </w:rPr>
-        <mc:AlternateContent>
-          <mc:Choice Requires="wps">
-            <w:drawing>
-              <wp:anchor distT="0" distB="0" distL="114300" distR="114300" simplePos="0" relativeHeight="251679744" behindDoc="0" locked="0" layoutInCell="1" allowOverlap="1" wp14:anchorId="346BEB7A" wp14:editId="6B98C4B3">
-                <wp:simplePos x="0" y="0"/>
-                <wp:positionH relativeFrom="column">
-                  <wp:posOffset>2068830</wp:posOffset>
-                </wp:positionH>
-                <wp:positionV relativeFrom="paragraph">
-                  <wp:posOffset>318135</wp:posOffset>
-                </wp:positionV>
-                <wp:extent cx="723900" cy="57150"/>
-                <wp:effectExtent l="38100" t="57150" r="38100" b="95250"/>
-                <wp:wrapNone/>
-                <wp:docPr id="1656863171" name="Conector recto de flecha 10"/>
-                <wp:cNvGraphicFramePr/>
-                <a:graphic xmlns:a="http://schemas.openxmlformats.org/drawingml/2006/main">
-                  <a:graphicData uri="http://schemas.microsoft.com/office/word/2010/wordprocessingShape">
-                    <wps:wsp>
-                      <wps:cNvCnPr/>
-                      <wps:spPr>
-                        <a:xfrm flipV="1">
-                          <a:off x="0" y="0"/>
-                          <a:ext cx="723900" cy="57150"/>
-                        </a:xfrm>
-                        <a:prstGeom prst="straightConnector1">
-                          <a:avLst/>
-                        </a:prstGeom>
-                        <a:ln>
-                          <a:tailEnd type="triangle"/>
-                        </a:ln>
-                      </wps:spPr>
-                      <wps:style>
-                        <a:lnRef idx="2">
-                          <a:schemeClr val="accent1"/>
-                        </a:lnRef>
-                        <a:fillRef idx="0">
-                          <a:schemeClr val="accent1"/>
-                        </a:fillRef>
-                        <a:effectRef idx="1">
-                          <a:schemeClr val="accent1"/>
-                        </a:effectRef>
-                        <a:fontRef idx="minor">
-                          <a:schemeClr val="tx1"/>
-                        </a:fontRef>
-                      </wps:style>
-                      <wps:bodyPr/>
-                    </wps:wsp>
-                  </a:graphicData>
-                </a:graphic>
-                <wp14:sizeRelH relativeFrom="margin">
-                  <wp14:pctWidth>0</wp14:pctWidth>
-                </wp14:sizeRelH>
-                <wp14:sizeRelV relativeFrom="margin">
-                  <wp14:pctHeight>0</wp14:pctHeight>
-                </wp14:sizeRelV>
-              </wp:anchor>
-            </w:drawing>
-          </mc:Choice>
-          <mc:Fallback>
-            <w:pict>
-              <v:shape w14:anchorId="57966EEE" id="Conector recto de flecha 10" o:spid="_x0000_s1026" type="#_x0000_t32" style="position:absolute;margin-left:162.9pt;margin-top:25.05pt;width:57pt;height:4.5pt;flip:y;z-index:251679744;visibility:visible;mso-wrap-style:square;mso-width-percent:0;mso-height-percent:0;mso-wrap-distance-left:9pt;mso-wrap-distance-top:0;mso-wrap-distance-right:9pt;mso-wrap-distance-bottom:0;mso-position-horizontal:absolute;mso-position-horizontal-relative:text;mso-position-vertical:absolute;mso-position-vertical-relative:text;mso-width-percent:0;mso-height-percent:0;mso-width-relative:margin;mso-height-relative:margin" o:gfxdata="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" strokecolor="#4f81bd [3204]" strokeweight="2pt">
-                <v:stroke endarrow="block"/>
-                <v:shadow on="t" color="black" opacity="24903f" origin=",.5" offset="0,.55556mm"/>
-              </v:shape>
             </w:pict>
           </mc:Fallback>
         </mc:AlternateContent>
@@ -4945,7 +5883,7 @@
           </mc:Choice>
           <mc:Fallback>
             <w:pict>
-              <v:shape w14:anchorId="68EF63DB" id="Conector recto de flecha 12" o:spid="_x0000_s1026" type="#_x0000_t32" style="position:absolute;margin-left:140.4pt;margin-top:23.7pt;width:54.75pt;height:20.25pt;z-index:251681792;visibility:visible;mso-wrap-style:square;mso-width-percent:0;mso-height-percent:0;mso-wrap-distance-left:9pt;mso-wrap-distance-top:0;mso-wrap-distance-right:9pt;mso-wrap-distance-bottom:0;mso-position-horizontal:absolute;mso-position-horizontal-relative:text;mso-position-vertical:absolute;mso-position-vertical-relative:text;mso-width-percent:0;mso-height-percent:0;mso-width-relative:margin;mso-height-relative:margin" o:gfxdata="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" strokecolor="#4f81bd [3204]" strokeweight="2pt">
+              <v:shape w14:anchorId="3B0C361C" id="Conector recto de flecha 12" o:spid="_x0000_s1026" type="#_x0000_t32" style="position:absolute;margin-left:140.4pt;margin-top:23.7pt;width:54.75pt;height:20.25pt;z-index:251681792;visibility:visible;mso-wrap-style:square;mso-width-percent:0;mso-height-percent:0;mso-wrap-distance-left:9pt;mso-wrap-distance-top:0;mso-wrap-distance-right:9pt;mso-wrap-distance-bottom:0;mso-position-horizontal:absolute;mso-position-horizontal-relative:text;mso-position-vertical:absolute;mso-position-vertical-relative:text;mso-width-percent:0;mso-height-percent:0;mso-width-relative:margin;mso-height-relative:margin" o:gfxdata="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" strokecolor="#4f81bd [3204]" strokeweight="2pt">
                 <v:stroke endarrow="block"/>
                 <v:shadow on="t" color="black" opacity="24903f" origin=",.5" offset="0,.55556mm"/>
               </v:shape>
@@ -4981,7 +5919,7 @@
                     <pic:cNvPicPr/>
                   </pic:nvPicPr>
                   <pic:blipFill>
-                    <a:blip r:embed="rId24">
+                    <a:blip r:embed="rId25">
                       <a:extLst>
                         <a:ext uri="{28A0092B-C50C-407E-A947-70E740481C1C}">
                           <a14:useLocalDpi xmlns:a14="http://schemas.microsoft.com/office/drawing/2010/main" val="0"/>
@@ -5202,6 +6140,378 @@
           <w:noProof/>
         </w:rPr>
       </w:pPr>
+      <w:r>
+        <w:rPr>
+          <w:b/>
+          <w:bCs/>
+          <w:noProof/>
+        </w:rPr>
+        <w:t>PokemonEditAdapter.kt</w:t>
+      </w:r>
+    </w:p>
+    <w:p>
+      <w:pPr>
+        <w:rPr>
+          <w:b/>
+          <w:bCs/>
+          <w:noProof/>
+        </w:rPr>
+      </w:pPr>
+    </w:p>
+    <w:p>
+      <w:pPr>
+        <w:rPr>
+          <w:noProof/>
+        </w:rPr>
+      </w:pPr>
+      <w:r>
+        <w:rPr>
+          <w:noProof/>
+        </w:rPr>
+        <w:t xml:space="preserve">En esta pantalla </w:t>
+      </w:r>
+      <w:r>
+        <w:rPr>
+          <w:noProof/>
+        </w:rPr>
+        <w:t>que solo se puede acceder cuando eres administrador, se muestran todos los pokemon de la colección:</w:t>
+      </w:r>
+    </w:p>
+    <w:p>
+      <w:pPr>
+        <w:rPr>
+          <w:noProof/>
+        </w:rPr>
+      </w:pPr>
+    </w:p>
+    <w:p>
+      <w:pPr>
+        <w:rPr>
+          <w:noProof/>
+        </w:rPr>
+      </w:pPr>
+      <w:r>
+        <w:rPr>
+          <w:noProof/>
+        </w:rPr>
+        <w:drawing>
+          <wp:inline distT="0" distB="0" distL="0" distR="0" wp14:anchorId="585A59DD" wp14:editId="105E1CA8">
+            <wp:extent cx="4691474" cy="2952750"/>
+            <wp:effectExtent l="0" t="0" r="0" b="0"/>
+            <wp:docPr id="239254537" name="Imagen 1"/>
+            <wp:cNvGraphicFramePr>
+              <a:graphicFrameLocks xmlns:a="http://schemas.openxmlformats.org/drawingml/2006/main" noChangeAspect="1"/>
+            </wp:cNvGraphicFramePr>
+            <a:graphic xmlns:a="http://schemas.openxmlformats.org/drawingml/2006/main">
+              <a:graphicData uri="http://schemas.openxmlformats.org/drawingml/2006/picture">
+                <pic:pic xmlns:pic="http://schemas.openxmlformats.org/drawingml/2006/picture">
+                  <pic:nvPicPr>
+                    <pic:cNvPr id="239254537" name=""/>
+                    <pic:cNvPicPr/>
+                  </pic:nvPicPr>
+                  <pic:blipFill>
+                    <a:blip r:embed="rId26"/>
+                    <a:stretch>
+                      <a:fillRect/>
+                    </a:stretch>
+                  </pic:blipFill>
+                  <pic:spPr>
+                    <a:xfrm>
+                      <a:off x="0" y="0"/>
+                      <a:ext cx="4698268" cy="2957026"/>
+                    </a:xfrm>
+                    <a:prstGeom prst="rect">
+                      <a:avLst/>
+                    </a:prstGeom>
+                  </pic:spPr>
+                </pic:pic>
+              </a:graphicData>
+            </a:graphic>
+          </wp:inline>
+        </w:drawing>
+      </w:r>
+    </w:p>
+    <w:p>
+      <w:pPr>
+        <w:rPr>
+          <w:b/>
+          <w:bCs/>
+          <w:noProof/>
+        </w:rPr>
+      </w:pPr>
+    </w:p>
+    <w:p>
+      <w:pPr>
+        <w:rPr>
+          <w:noProof/>
+        </w:rPr>
+      </w:pPr>
+    </w:p>
+    <w:p>
+      <w:pPr>
+        <w:rPr>
+          <w:b/>
+          <w:bCs/>
+          <w:noProof/>
+        </w:rPr>
+      </w:pPr>
+      <w:r>
+        <w:rPr>
+          <w:b/>
+          <w:bCs/>
+          <w:noProof/>
+        </w:rPr>
+        <w:t>item_pokemon_eddit.xml</w:t>
+      </w:r>
+    </w:p>
+    <w:p>
+      <w:pPr>
+        <w:rPr>
+          <w:noProof/>
+        </w:rPr>
+      </w:pPr>
+      <w:r>
+        <w:rPr>
+          <w:noProof/>
+        </w:rPr>
+        <w:t>En esta visualizacion tenemos una lista de registros con la foto, nombre y un boton que noss permite editar el pokemon.</w:t>
+      </w:r>
+    </w:p>
+    <w:p>
+      <w:pPr>
+        <w:rPr>
+          <w:b/>
+          <w:bCs/>
+          <w:noProof/>
+        </w:rPr>
+      </w:pPr>
+    </w:p>
+    <w:p>
+      <w:pPr>
+        <w:rPr>
+          <w:b/>
+          <w:bCs/>
+          <w:noProof/>
+        </w:rPr>
+      </w:pPr>
+      <w:r>
+        <w:rPr>
+          <w:noProof/>
+        </w:rPr>
+        <w:lastRenderedPageBreak/>
+        <mc:AlternateContent>
+          <mc:Choice Requires="wps">
+            <w:drawing>
+              <wp:anchor distT="0" distB="0" distL="114300" distR="114300" simplePos="0" relativeHeight="251684864" behindDoc="0" locked="0" layoutInCell="1" allowOverlap="1" wp14:anchorId="21E0789C" wp14:editId="02420106">
+                <wp:simplePos x="0" y="0"/>
+                <wp:positionH relativeFrom="column">
+                  <wp:posOffset>2326005</wp:posOffset>
+                </wp:positionH>
+                <wp:positionV relativeFrom="paragraph">
+                  <wp:posOffset>436245</wp:posOffset>
+                </wp:positionV>
+                <wp:extent cx="762000" cy="133350"/>
+                <wp:effectExtent l="38100" t="57150" r="19050" b="95250"/>
+                <wp:wrapNone/>
+                <wp:docPr id="2070722920" name="Conector recto de flecha 13"/>
+                <wp:cNvGraphicFramePr/>
+                <a:graphic xmlns:a="http://schemas.openxmlformats.org/drawingml/2006/main">
+                  <a:graphicData uri="http://schemas.microsoft.com/office/word/2010/wordprocessingShape">
+                    <wps:wsp>
+                      <wps:cNvCnPr/>
+                      <wps:spPr>
+                        <a:xfrm flipV="1">
+                          <a:off x="0" y="0"/>
+                          <a:ext cx="762000" cy="133350"/>
+                        </a:xfrm>
+                        <a:prstGeom prst="straightConnector1">
+                          <a:avLst/>
+                        </a:prstGeom>
+                        <a:ln>
+                          <a:tailEnd type="triangle"/>
+                        </a:ln>
+                      </wps:spPr>
+                      <wps:style>
+                        <a:lnRef idx="2">
+                          <a:schemeClr val="accent1"/>
+                        </a:lnRef>
+                        <a:fillRef idx="0">
+                          <a:schemeClr val="accent1"/>
+                        </a:fillRef>
+                        <a:effectRef idx="1">
+                          <a:schemeClr val="accent1"/>
+                        </a:effectRef>
+                        <a:fontRef idx="minor">
+                          <a:schemeClr val="tx1"/>
+                        </a:fontRef>
+                      </wps:style>
+                      <wps:bodyPr/>
+                    </wps:wsp>
+                  </a:graphicData>
+                </a:graphic>
+                <wp14:sizeRelH relativeFrom="margin">
+                  <wp14:pctWidth>0</wp14:pctWidth>
+                </wp14:sizeRelH>
+                <wp14:sizeRelV relativeFrom="margin">
+                  <wp14:pctHeight>0</wp14:pctHeight>
+                </wp14:sizeRelV>
+              </wp:anchor>
+            </w:drawing>
+          </mc:Choice>
+          <mc:Fallback>
+            <w:pict>
+              <v:shape w14:anchorId="6A02378F" id="Conector recto de flecha 13" o:spid="_x0000_s1026" type="#_x0000_t32" style="position:absolute;margin-left:183.15pt;margin-top:34.35pt;width:60pt;height:10.5pt;flip:y;z-index:251684864;visibility:visible;mso-wrap-style:square;mso-width-percent:0;mso-height-percent:0;mso-wrap-distance-left:9pt;mso-wrap-distance-top:0;mso-wrap-distance-right:9pt;mso-wrap-distance-bottom:0;mso-position-horizontal:absolute;mso-position-horizontal-relative:text;mso-position-vertical:absolute;mso-position-vertical-relative:text;mso-width-percent:0;mso-height-percent:0;mso-width-relative:margin;mso-height-relative:margin" o:gfxdata="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" strokecolor="#4f81bd [3204]" strokeweight="2pt">
+                <v:stroke endarrow="block"/>
+                <v:shadow on="t" color="black" opacity="24903f" origin=",.5" offset="0,.55556mm"/>
+              </v:shape>
+            </w:pict>
+          </mc:Fallback>
+        </mc:AlternateContent>
+      </w:r>
+      <w:r>
+        <w:rPr>
+          <w:noProof/>
+        </w:rPr>
+        <w:drawing>
+          <wp:anchor distT="0" distB="0" distL="114300" distR="114300" simplePos="0" relativeHeight="251683840" behindDoc="1" locked="0" layoutInCell="1" allowOverlap="1" wp14:anchorId="6D3F604C" wp14:editId="10292F62">
+            <wp:simplePos x="0" y="0"/>
+            <wp:positionH relativeFrom="column">
+              <wp:posOffset>2964180</wp:posOffset>
+            </wp:positionH>
+            <wp:positionV relativeFrom="paragraph">
+              <wp:posOffset>207645</wp:posOffset>
+            </wp:positionV>
+            <wp:extent cx="3238500" cy="1428750"/>
+            <wp:effectExtent l="0" t="0" r="0" b="0"/>
+            <wp:wrapTight wrapText="bothSides">
+              <wp:wrapPolygon edited="0">
+                <wp:start x="0" y="0"/>
+                <wp:lineTo x="0" y="21312"/>
+                <wp:lineTo x="21473" y="21312"/>
+                <wp:lineTo x="21473" y="0"/>
+                <wp:lineTo x="0" y="0"/>
+              </wp:wrapPolygon>
+            </wp:wrapTight>
+            <wp:docPr id="1940050047" name="Imagen 1"/>
+            <wp:cNvGraphicFramePr>
+              <a:graphicFrameLocks xmlns:a="http://schemas.openxmlformats.org/drawingml/2006/main" noChangeAspect="1"/>
+            </wp:cNvGraphicFramePr>
+            <a:graphic xmlns:a="http://schemas.openxmlformats.org/drawingml/2006/main">
+              <a:graphicData uri="http://schemas.openxmlformats.org/drawingml/2006/picture">
+                <pic:pic xmlns:pic="http://schemas.openxmlformats.org/drawingml/2006/picture">
+                  <pic:nvPicPr>
+                    <pic:cNvPr id="1940050047" name=""/>
+                    <pic:cNvPicPr/>
+                  </pic:nvPicPr>
+                  <pic:blipFill>
+                    <a:blip r:embed="rId27">
+                      <a:extLst>
+                        <a:ext uri="{28A0092B-C50C-407E-A947-70E740481C1C}">
+                          <a14:useLocalDpi xmlns:a14="http://schemas.microsoft.com/office/drawing/2010/main" val="0"/>
+                        </a:ext>
+                      </a:extLst>
+                    </a:blip>
+                    <a:stretch>
+                      <a:fillRect/>
+                    </a:stretch>
+                  </pic:blipFill>
+                  <pic:spPr>
+                    <a:xfrm>
+                      <a:off x="0" y="0"/>
+                      <a:ext cx="3238500" cy="1428750"/>
+                    </a:xfrm>
+                    <a:prstGeom prst="rect">
+                      <a:avLst/>
+                    </a:prstGeom>
+                  </pic:spPr>
+                </pic:pic>
+              </a:graphicData>
+            </a:graphic>
+          </wp:anchor>
+        </w:drawing>
+      </w:r>
+      <w:r>
+        <w:rPr>
+          <w:noProof/>
+        </w:rPr>
+        <w:drawing>
+          <wp:inline distT="0" distB="0" distL="0" distR="0" wp14:anchorId="2BD19F96" wp14:editId="23E3FC49">
+            <wp:extent cx="2524125" cy="2943225"/>
+            <wp:effectExtent l="0" t="0" r="9525" b="9525"/>
+            <wp:docPr id="616753975" name="Imagen 1"/>
+            <wp:cNvGraphicFramePr>
+              <a:graphicFrameLocks xmlns:a="http://schemas.openxmlformats.org/drawingml/2006/main" noChangeAspect="1"/>
+            </wp:cNvGraphicFramePr>
+            <a:graphic xmlns:a="http://schemas.openxmlformats.org/drawingml/2006/main">
+              <a:graphicData uri="http://schemas.openxmlformats.org/drawingml/2006/picture">
+                <pic:pic xmlns:pic="http://schemas.openxmlformats.org/drawingml/2006/picture">
+                  <pic:nvPicPr>
+                    <pic:cNvPr id="616753975" name=""/>
+                    <pic:cNvPicPr/>
+                  </pic:nvPicPr>
+                  <pic:blipFill>
+                    <a:blip r:embed="rId28"/>
+                    <a:stretch>
+                      <a:fillRect/>
+                    </a:stretch>
+                  </pic:blipFill>
+                  <pic:spPr>
+                    <a:xfrm>
+                      <a:off x="0" y="0"/>
+                      <a:ext cx="2524125" cy="2943225"/>
+                    </a:xfrm>
+                    <a:prstGeom prst="rect">
+                      <a:avLst/>
+                    </a:prstGeom>
+                  </pic:spPr>
+                </pic:pic>
+              </a:graphicData>
+            </a:graphic>
+          </wp:inline>
+        </w:drawing>
+      </w:r>
+      <w:r>
+        <w:rPr>
+          <w:noProof/>
+        </w:rPr>
+        <w:t xml:space="preserve"> </w:t>
+      </w:r>
+    </w:p>
+    <w:p>
+      <w:pPr>
+        <w:rPr>
+          <w:b/>
+          <w:bCs/>
+          <w:noProof/>
+        </w:rPr>
+      </w:pPr>
+    </w:p>
+    <w:p>
+      <w:pPr>
+        <w:rPr>
+          <w:b/>
+          <w:bCs/>
+          <w:noProof/>
+        </w:rPr>
+      </w:pPr>
+    </w:p>
+    <w:p>
+      <w:pPr>
+        <w:rPr>
+          <w:b/>
+          <w:bCs/>
+          <w:noProof/>
+        </w:rPr>
+      </w:pPr>
+    </w:p>
+    <w:p>
+      <w:pPr>
+        <w:rPr>
+          <w:b/>
+          <w:bCs/>
+          <w:noProof/>
+        </w:rPr>
+      </w:pPr>
     </w:p>
     <w:p>
       <w:pPr>
@@ -5277,7 +6587,7 @@
                     <pic:cNvPicPr/>
                   </pic:nvPicPr>
                   <pic:blipFill>
-                    <a:blip r:embed="rId25"/>
+                    <a:blip r:embed="rId29"/>
                     <a:stretch>
                       <a:fillRect/>
                     </a:stretch>
@@ -5305,6 +6615,558 @@
           <w:bCs/>
         </w:rPr>
       </w:pPr>
+    </w:p>
+    <w:p>
+      <w:pPr>
+        <w:rPr>
+          <w:b/>
+          <w:bCs/>
+        </w:rPr>
+      </w:pPr>
+    </w:p>
+    <w:p>
+      <w:pPr>
+        <w:rPr>
+          <w:b/>
+          <w:bCs/>
+        </w:rPr>
+      </w:pPr>
+      <w:proofErr w:type="spellStart"/>
+      <w:r>
+        <w:rPr>
+          <w:b/>
+          <w:bCs/>
+          <w:sz w:val="40"/>
+          <w:szCs w:val="40"/>
+        </w:rPr>
+        <w:t>Models</w:t>
+      </w:r>
+      <w:proofErr w:type="spellEnd"/>
+      <w:r>
+        <w:rPr>
+          <w:b/>
+          <w:bCs/>
+        </w:rPr>
+        <w:br/>
+      </w:r>
+    </w:p>
+    <w:p>
+      <w:pPr>
+        <w:rPr>
+          <w:b/>
+          <w:bCs/>
+        </w:rPr>
+      </w:pPr>
+      <w:proofErr w:type="spellStart"/>
+      <w:r>
+        <w:rPr>
+          <w:b/>
+          <w:bCs/>
+        </w:rPr>
+        <w:t>ObtenerCartas.kt</w:t>
+      </w:r>
+      <w:proofErr w:type="spellEnd"/>
+      <w:r>
+        <w:rPr>
+          <w:b/>
+          <w:bCs/>
+        </w:rPr>
+        <w:t>:</w:t>
+      </w:r>
+    </w:p>
+    <w:p>
+      <w:pPr>
+        <w:rPr>
+          <w:b/>
+          <w:bCs/>
+        </w:rPr>
+      </w:pPr>
+    </w:p>
+    <w:p>
+      <w:pPr>
+        <w:rPr>
+          <w:b/>
+          <w:bCs/>
+        </w:rPr>
+      </w:pPr>
+      <w:r>
+        <w:rPr>
+          <w:noProof/>
+        </w:rPr>
+        <w:drawing>
+          <wp:inline distT="0" distB="0" distL="0" distR="0" wp14:anchorId="7A6B2CB9" wp14:editId="7C9FB1BC">
+            <wp:extent cx="2571750" cy="942975"/>
+            <wp:effectExtent l="0" t="0" r="0" b="9525"/>
+            <wp:docPr id="40010194" name="Imagen 1"/>
+            <wp:cNvGraphicFramePr>
+              <a:graphicFrameLocks xmlns:a="http://schemas.openxmlformats.org/drawingml/2006/main" noChangeAspect="1"/>
+            </wp:cNvGraphicFramePr>
+            <a:graphic xmlns:a="http://schemas.openxmlformats.org/drawingml/2006/main">
+              <a:graphicData uri="http://schemas.openxmlformats.org/drawingml/2006/picture">
+                <pic:pic xmlns:pic="http://schemas.openxmlformats.org/drawingml/2006/picture">
+                  <pic:nvPicPr>
+                    <pic:cNvPr id="40010194" name=""/>
+                    <pic:cNvPicPr/>
+                  </pic:nvPicPr>
+                  <pic:blipFill>
+                    <a:blip r:embed="rId30"/>
+                    <a:stretch>
+                      <a:fillRect/>
+                    </a:stretch>
+                  </pic:blipFill>
+                  <pic:spPr>
+                    <a:xfrm>
+                      <a:off x="0" y="0"/>
+                      <a:ext cx="2571750" cy="942975"/>
+                    </a:xfrm>
+                    <a:prstGeom prst="rect">
+                      <a:avLst/>
+                    </a:prstGeom>
+                  </pic:spPr>
+                </pic:pic>
+              </a:graphicData>
+            </a:graphic>
+          </wp:inline>
+        </w:drawing>
+      </w:r>
+    </w:p>
+    <w:p>
+      <w:pPr>
+        <w:rPr>
+          <w:b/>
+          <w:bCs/>
+        </w:rPr>
+      </w:pPr>
+    </w:p>
+    <w:p>
+      <w:pPr>
+        <w:rPr>
+          <w:b/>
+          <w:bCs/>
+        </w:rPr>
+      </w:pPr>
+      <w:proofErr w:type="spellStart"/>
+      <w:r>
+        <w:rPr>
+          <w:b/>
+          <w:bCs/>
+        </w:rPr>
+        <w:t>Pokemons.kt</w:t>
+      </w:r>
+      <w:proofErr w:type="spellEnd"/>
+    </w:p>
+    <w:p>
+      <w:pPr>
+        <w:rPr>
+          <w:b/>
+          <w:bCs/>
+        </w:rPr>
+      </w:pPr>
+    </w:p>
+    <w:p>
+      <w:pPr>
+        <w:rPr>
+          <w:b/>
+          <w:bCs/>
+        </w:rPr>
+      </w:pPr>
+      <w:r>
+        <w:rPr>
+          <w:noProof/>
+        </w:rPr>
+        <w:drawing>
+          <wp:inline distT="0" distB="0" distL="0" distR="0" wp14:anchorId="4960D820" wp14:editId="23501885">
+            <wp:extent cx="2486025" cy="1038225"/>
+            <wp:effectExtent l="0" t="0" r="9525" b="9525"/>
+            <wp:docPr id="1912662086" name="Imagen 1"/>
+            <wp:cNvGraphicFramePr>
+              <a:graphicFrameLocks xmlns:a="http://schemas.openxmlformats.org/drawingml/2006/main" noChangeAspect="1"/>
+            </wp:cNvGraphicFramePr>
+            <a:graphic xmlns:a="http://schemas.openxmlformats.org/drawingml/2006/main">
+              <a:graphicData uri="http://schemas.openxmlformats.org/drawingml/2006/picture">
+                <pic:pic xmlns:pic="http://schemas.openxmlformats.org/drawingml/2006/picture">
+                  <pic:nvPicPr>
+                    <pic:cNvPr id="1912662086" name=""/>
+                    <pic:cNvPicPr/>
+                  </pic:nvPicPr>
+                  <pic:blipFill>
+                    <a:blip r:embed="rId31"/>
+                    <a:stretch>
+                      <a:fillRect/>
+                    </a:stretch>
+                  </pic:blipFill>
+                  <pic:spPr>
+                    <a:xfrm>
+                      <a:off x="0" y="0"/>
+                      <a:ext cx="2486025" cy="1038225"/>
+                    </a:xfrm>
+                    <a:prstGeom prst="rect">
+                      <a:avLst/>
+                    </a:prstGeom>
+                  </pic:spPr>
+                </pic:pic>
+              </a:graphicData>
+            </a:graphic>
+          </wp:inline>
+        </w:drawing>
+      </w:r>
+    </w:p>
+    <w:p>
+      <w:pPr>
+        <w:rPr>
+          <w:b/>
+          <w:bCs/>
+        </w:rPr>
+      </w:pPr>
+    </w:p>
+    <w:p>
+      <w:pPr>
+        <w:rPr>
+          <w:b/>
+          <w:bCs/>
+        </w:rPr>
+      </w:pPr>
+    </w:p>
+    <w:p>
+      <w:pPr>
+        <w:rPr>
+          <w:b/>
+          <w:bCs/>
+        </w:rPr>
+      </w:pPr>
+      <w:proofErr w:type="spellStart"/>
+      <w:r>
+        <w:rPr>
+          <w:b/>
+          <w:bCs/>
+        </w:rPr>
+        <w:t>todosPokemonObject.kt</w:t>
+      </w:r>
+      <w:proofErr w:type="spellEnd"/>
+    </w:p>
+    <w:p>
+      <w:pPr>
+        <w:rPr>
+          <w:b/>
+          <w:bCs/>
+        </w:rPr>
+      </w:pPr>
+    </w:p>
+    <w:p>
+      <w:pPr>
+        <w:rPr>
+          <w:b/>
+          <w:bCs/>
+        </w:rPr>
+      </w:pPr>
+      <w:r>
+        <w:rPr>
+          <w:noProof/>
+        </w:rPr>
+        <w:drawing>
+          <wp:inline distT="0" distB="0" distL="0" distR="0" wp14:anchorId="3B71B336" wp14:editId="73B81253">
+            <wp:extent cx="2924175" cy="2211372"/>
+            <wp:effectExtent l="0" t="0" r="0" b="0"/>
+            <wp:docPr id="218848254" name="Imagen 1"/>
+            <wp:cNvGraphicFramePr>
+              <a:graphicFrameLocks xmlns:a="http://schemas.openxmlformats.org/drawingml/2006/main" noChangeAspect="1"/>
+            </wp:cNvGraphicFramePr>
+            <a:graphic xmlns:a="http://schemas.openxmlformats.org/drawingml/2006/main">
+              <a:graphicData uri="http://schemas.openxmlformats.org/drawingml/2006/picture">
+                <pic:pic xmlns:pic="http://schemas.openxmlformats.org/drawingml/2006/picture">
+                  <pic:nvPicPr>
+                    <pic:cNvPr id="218848254" name=""/>
+                    <pic:cNvPicPr/>
+                  </pic:nvPicPr>
+                  <pic:blipFill>
+                    <a:blip r:embed="rId32"/>
+                    <a:stretch>
+                      <a:fillRect/>
+                    </a:stretch>
+                  </pic:blipFill>
+                  <pic:spPr>
+                    <a:xfrm>
+                      <a:off x="0" y="0"/>
+                      <a:ext cx="2934583" cy="2219243"/>
+                    </a:xfrm>
+                    <a:prstGeom prst="rect">
+                      <a:avLst/>
+                    </a:prstGeom>
+                  </pic:spPr>
+                </pic:pic>
+              </a:graphicData>
+            </a:graphic>
+          </wp:inline>
+        </w:drawing>
+      </w:r>
+    </w:p>
+    <w:p>
+      <w:pPr>
+        <w:rPr>
+          <w:b/>
+          <w:bCs/>
+        </w:rPr>
+      </w:pPr>
+    </w:p>
+    <w:p>
+      <w:pPr>
+        <w:rPr>
+          <w:b/>
+          <w:bCs/>
+        </w:rPr>
+      </w:pPr>
+      <w:proofErr w:type="spellStart"/>
+      <w:r>
+        <w:rPr>
+          <w:b/>
+          <w:bCs/>
+        </w:rPr>
+        <w:t>TodosPokemons.kt</w:t>
+      </w:r>
+      <w:proofErr w:type="spellEnd"/>
+    </w:p>
+    <w:p>
+      <w:pPr>
+        <w:rPr>
+          <w:b/>
+          <w:bCs/>
+        </w:rPr>
+      </w:pPr>
+    </w:p>
+    <w:p>
+      <w:pPr>
+        <w:rPr>
+          <w:b/>
+          <w:bCs/>
+        </w:rPr>
+      </w:pPr>
+      <w:r>
+        <w:rPr>
+          <w:noProof/>
+        </w:rPr>
+        <w:drawing>
+          <wp:inline distT="0" distB="0" distL="0" distR="0" wp14:anchorId="08219F74" wp14:editId="7E6E8644">
+            <wp:extent cx="2152650" cy="937316"/>
+            <wp:effectExtent l="0" t="0" r="0" b="0"/>
+            <wp:docPr id="1081154621" name="Imagen 1"/>
+            <wp:cNvGraphicFramePr>
+              <a:graphicFrameLocks xmlns:a="http://schemas.openxmlformats.org/drawingml/2006/main" noChangeAspect="1"/>
+            </wp:cNvGraphicFramePr>
+            <a:graphic xmlns:a="http://schemas.openxmlformats.org/drawingml/2006/main">
+              <a:graphicData uri="http://schemas.openxmlformats.org/drawingml/2006/picture">
+                <pic:pic xmlns:pic="http://schemas.openxmlformats.org/drawingml/2006/picture">
+                  <pic:nvPicPr>
+                    <pic:cNvPr id="1081154621" name=""/>
+                    <pic:cNvPicPr/>
+                  </pic:nvPicPr>
+                  <pic:blipFill>
+                    <a:blip r:embed="rId33"/>
+                    <a:stretch>
+                      <a:fillRect/>
+                    </a:stretch>
+                  </pic:blipFill>
+                  <pic:spPr>
+                    <a:xfrm>
+                      <a:off x="0" y="0"/>
+                      <a:ext cx="2161254" cy="941062"/>
+                    </a:xfrm>
+                    <a:prstGeom prst="rect">
+                      <a:avLst/>
+                    </a:prstGeom>
+                  </pic:spPr>
+                </pic:pic>
+              </a:graphicData>
+            </a:graphic>
+          </wp:inline>
+        </w:drawing>
+      </w:r>
+    </w:p>
+    <w:p>
+      <w:pPr>
+        <w:rPr>
+          <w:b/>
+          <w:bCs/>
+        </w:rPr>
+      </w:pPr>
+      <w:proofErr w:type="spellStart"/>
+      <w:r>
+        <w:rPr>
+          <w:b/>
+          <w:bCs/>
+        </w:rPr>
+        <w:lastRenderedPageBreak/>
+        <w:t>Usuario.kt</w:t>
+      </w:r>
+      <w:proofErr w:type="spellEnd"/>
+    </w:p>
+    <w:p>
+      <w:pPr>
+        <w:rPr>
+          <w:b/>
+          <w:bCs/>
+        </w:rPr>
+      </w:pPr>
+    </w:p>
+    <w:p>
+      <w:pPr>
+        <w:rPr>
+          <w:b/>
+          <w:bCs/>
+        </w:rPr>
+      </w:pPr>
+      <w:r>
+        <w:rPr>
+          <w:noProof/>
+        </w:rPr>
+        <w:drawing>
+          <wp:inline distT="0" distB="0" distL="0" distR="0" wp14:anchorId="603B884F" wp14:editId="3D544B5F">
+            <wp:extent cx="2266950" cy="1279018"/>
+            <wp:effectExtent l="0" t="0" r="0" b="0"/>
+            <wp:docPr id="2109997031" name="Imagen 1"/>
+            <wp:cNvGraphicFramePr>
+              <a:graphicFrameLocks xmlns:a="http://schemas.openxmlformats.org/drawingml/2006/main" noChangeAspect="1"/>
+            </wp:cNvGraphicFramePr>
+            <a:graphic xmlns:a="http://schemas.openxmlformats.org/drawingml/2006/main">
+              <a:graphicData uri="http://schemas.openxmlformats.org/drawingml/2006/picture">
+                <pic:pic xmlns:pic="http://schemas.openxmlformats.org/drawingml/2006/picture">
+                  <pic:nvPicPr>
+                    <pic:cNvPr id="2109997031" name=""/>
+                    <pic:cNvPicPr/>
+                  </pic:nvPicPr>
+                  <pic:blipFill>
+                    <a:blip r:embed="rId34"/>
+                    <a:stretch>
+                      <a:fillRect/>
+                    </a:stretch>
+                  </pic:blipFill>
+                  <pic:spPr>
+                    <a:xfrm>
+                      <a:off x="0" y="0"/>
+                      <a:ext cx="2281795" cy="1287394"/>
+                    </a:xfrm>
+                    <a:prstGeom prst="rect">
+                      <a:avLst/>
+                    </a:prstGeom>
+                  </pic:spPr>
+                </pic:pic>
+              </a:graphicData>
+            </a:graphic>
+          </wp:inline>
+        </w:drawing>
+      </w:r>
+    </w:p>
+    <w:p>
+      <w:pPr>
+        <w:rPr>
+          <w:b/>
+          <w:bCs/>
+        </w:rPr>
+      </w:pPr>
+    </w:p>
+    <w:p>
+      <w:pPr>
+        <w:rPr>
+          <w:b/>
+          <w:bCs/>
+        </w:rPr>
+      </w:pPr>
+      <w:proofErr w:type="spellStart"/>
+      <w:r>
+        <w:rPr>
+          <w:b/>
+          <w:bCs/>
+        </w:rPr>
+        <w:t>UsuarioList.kt</w:t>
+      </w:r>
+      <w:proofErr w:type="spellEnd"/>
+    </w:p>
+    <w:p>
+      <w:pPr>
+        <w:rPr>
+          <w:b/>
+          <w:bCs/>
+        </w:rPr>
+      </w:pPr>
+    </w:p>
+    <w:p>
+      <w:pPr>
+        <w:rPr>
+          <w:b/>
+          <w:bCs/>
+        </w:rPr>
+      </w:pPr>
+      <w:r>
+        <w:rPr>
+          <w:noProof/>
+        </w:rPr>
+        <w:drawing>
+          <wp:inline distT="0" distB="0" distL="0" distR="0" wp14:anchorId="2091657F" wp14:editId="650EFF51">
+            <wp:extent cx="2305050" cy="1545431"/>
+            <wp:effectExtent l="0" t="0" r="0" b="0"/>
+            <wp:docPr id="463328611" name="Imagen 1"/>
+            <wp:cNvGraphicFramePr>
+              <a:graphicFrameLocks xmlns:a="http://schemas.openxmlformats.org/drawingml/2006/main" noChangeAspect="1"/>
+            </wp:cNvGraphicFramePr>
+            <a:graphic xmlns:a="http://schemas.openxmlformats.org/drawingml/2006/main">
+              <a:graphicData uri="http://schemas.openxmlformats.org/drawingml/2006/picture">
+                <pic:pic xmlns:pic="http://schemas.openxmlformats.org/drawingml/2006/picture">
+                  <pic:nvPicPr>
+                    <pic:cNvPr id="463328611" name=""/>
+                    <pic:cNvPicPr/>
+                  </pic:nvPicPr>
+                  <pic:blipFill>
+                    <a:blip r:embed="rId35"/>
+                    <a:stretch>
+                      <a:fillRect/>
+                    </a:stretch>
+                  </pic:blipFill>
+                  <pic:spPr>
+                    <a:xfrm>
+                      <a:off x="0" y="0"/>
+                      <a:ext cx="2307260" cy="1546912"/>
+                    </a:xfrm>
+                    <a:prstGeom prst="rect">
+                      <a:avLst/>
+                    </a:prstGeom>
+                  </pic:spPr>
+                </pic:pic>
+              </a:graphicData>
+            </a:graphic>
+          </wp:inline>
+        </w:drawing>
+      </w:r>
+    </w:p>
+    <w:p>
+      <w:pPr>
+        <w:rPr>
+          <w:b/>
+          <w:bCs/>
+        </w:rPr>
+      </w:pPr>
+    </w:p>
+    <w:p>
+      <w:pPr>
+        <w:rPr>
+          <w:b/>
+          <w:bCs/>
+        </w:rPr>
+      </w:pPr>
+    </w:p>
+    <w:p>
+      <w:pPr>
+        <w:rPr>
+          <w:b/>
+          <w:bCs/>
+        </w:rPr>
+      </w:pPr>
+    </w:p>
+    <w:p>
+      <w:pPr>
+        <w:rPr>
+          <w:b/>
+          <w:bCs/>
+        </w:rPr>
+      </w:pPr>
       <w:r>
         <w:rPr>
           <w:b/>
@@ -5404,7 +7266,7 @@
                     <pic:cNvPicPr/>
                   </pic:nvPicPr>
                   <pic:blipFill>
-                    <a:blip r:embed="rId26"/>
+                    <a:blip r:embed="rId36"/>
                     <a:stretch>
                       <a:fillRect/>
                     </a:stretch>
@@ -5433,7 +7295,6 @@
     <w:p/>
     <w:p>
       <w:r>
-        <w:lastRenderedPageBreak/>
         <w:t>Campos de colecciones:</w:t>
       </w:r>
     </w:p>
@@ -5474,7 +7335,7 @@
                     <pic:cNvPicPr/>
                   </pic:nvPicPr>
                   <pic:blipFill>
-                    <a:blip r:embed="rId27"/>
+                    <a:blip r:embed="rId37"/>
                     <a:stretch>
                       <a:fillRect/>
                     </a:stretch>
@@ -5534,7 +7395,7 @@
                     <pic:cNvPicPr/>
                   </pic:nvPicPr>
                   <pic:blipFill>
-                    <a:blip r:embed="rId28"/>
+                    <a:blip r:embed="rId38"/>
                     <a:stretch>
                       <a:fillRect/>
                     </a:stretch>
@@ -5595,7 +7456,7 @@
                     <pic:cNvPicPr/>
                   </pic:nvPicPr>
                   <pic:blipFill>
-                    <a:blip r:embed="rId29"/>
+                    <a:blip r:embed="rId39"/>
                     <a:stretch>
                       <a:fillRect/>
                     </a:stretch>
@@ -5656,7 +7517,7 @@
                     <pic:cNvPicPr/>
                   </pic:nvPicPr>
                   <pic:blipFill>
-                    <a:blip r:embed="rId30"/>
+                    <a:blip r:embed="rId40"/>
                     <a:stretch>
                       <a:fillRect/>
                     </a:stretch>
@@ -5714,7 +7575,7 @@
                     <pic:cNvPicPr/>
                   </pic:nvPicPr>
                   <pic:blipFill>
-                    <a:blip r:embed="rId31"/>
+                    <a:blip r:embed="rId41"/>
                     <a:stretch>
                       <a:fillRect/>
                     </a:stretch>
@@ -5739,7 +7600,440 @@
     <w:p/>
     <w:p/>
     <w:p/>
+    <w:p>
+      <w:pPr>
+        <w:rPr>
+          <w:b/>
+          <w:bCs/>
+        </w:rPr>
+      </w:pPr>
+      <w:r>
+        <w:rPr>
+          <w:b/>
+          <w:bCs/>
+        </w:rPr>
+        <w:t>Implantación en el código:</w:t>
+      </w:r>
+    </w:p>
     <w:p/>
+    <w:p>
+      <w:pPr>
+        <w:rPr>
+          <w:b/>
+          <w:bCs/>
+        </w:rPr>
+      </w:pPr>
+      <w:r>
+        <w:t xml:space="preserve">Debemos poner estas dependencias en el </w:t>
+      </w:r>
+      <w:proofErr w:type="spellStart"/>
+      <w:r>
+        <w:rPr>
+          <w:b/>
+          <w:bCs/>
+        </w:rPr>
+        <w:t>Build.granddle.kts</w:t>
+      </w:r>
+      <w:proofErr w:type="spellEnd"/>
+      <w:r>
+        <w:rPr>
+          <w:b/>
+          <w:bCs/>
+        </w:rPr>
+        <w:t xml:space="preserve"> (</w:t>
+      </w:r>
+      <w:proofErr w:type="spellStart"/>
+      <w:r>
+        <w:t>Moddule</w:t>
+      </w:r>
+      <w:proofErr w:type="spellEnd"/>
+      <w:r>
+        <w:t>: app</w:t>
+      </w:r>
+      <w:r>
+        <w:rPr>
+          <w:b/>
+          <w:bCs/>
+        </w:rPr>
+        <w:t>)</w:t>
+      </w:r>
+    </w:p>
+    <w:p>
+      <w:pPr>
+        <w:rPr>
+          <w:b/>
+          <w:bCs/>
+        </w:rPr>
+      </w:pPr>
+    </w:p>
+    <w:p>
+      <w:pPr>
+        <w:pStyle w:val="HTMLconformatoprevio"/>
+        <w:shd w:val="clear" w:color="auto" w:fill="2B2B2B"/>
+        <w:rPr>
+          <w:color w:val="A9B7C6"/>
+        </w:rPr>
+      </w:pPr>
+      <w:r>
+        <w:rPr>
+          <w:color w:val="808080"/>
+        </w:rPr>
+        <w:t>//Dependencias FIREBASE</w:t>
+      </w:r>
+      <w:r>
+        <w:rPr>
+          <w:color w:val="808080"/>
+        </w:rPr>
+        <w:br/>
+        <w:t xml:space="preserve">    </w:t>
+      </w:r>
+      <w:r>
+        <w:rPr>
+          <w:i/>
+          <w:iCs/>
+          <w:color w:val="FFC66D"/>
+        </w:rPr>
+        <w:t>implementation</w:t>
+      </w:r>
+      <w:r>
+        <w:rPr>
+          <w:color w:val="A9B7C6"/>
+        </w:rPr>
+        <w:t>(platform(</w:t>
+      </w:r>
+      <w:r>
+        <w:rPr>
+          <w:color w:val="6A8759"/>
+        </w:rPr>
+        <w:t>"</w:t>
+      </w:r>
+      <w:proofErr w:type="gramStart"/>
+      <w:r>
+        <w:rPr>
+          <w:color w:val="6A8759"/>
+        </w:rPr>
+        <w:t>com.google</w:t>
+      </w:r>
+      <w:proofErr w:type="gramEnd"/>
+      <w:r>
+        <w:rPr>
+          <w:color w:val="6A8759"/>
+        </w:rPr>
+        <w:t>.firebase:firebase-bom:33.1.0"</w:t>
+      </w:r>
+      <w:r>
+        <w:rPr>
+          <w:color w:val="A9B7C6"/>
+        </w:rPr>
+        <w:t>))</w:t>
+      </w:r>
+      <w:r>
+        <w:rPr>
+          <w:color w:val="A9B7C6"/>
+        </w:rPr>
+        <w:br/>
+        <w:t xml:space="preserve">    </w:t>
+      </w:r>
+      <w:proofErr w:type="spellStart"/>
+      <w:r>
+        <w:rPr>
+          <w:i/>
+          <w:iCs/>
+          <w:color w:val="FFC66D"/>
+        </w:rPr>
+        <w:t>implementation</w:t>
+      </w:r>
+      <w:proofErr w:type="spellEnd"/>
+      <w:r>
+        <w:rPr>
+          <w:color w:val="A9B7C6"/>
+        </w:rPr>
+        <w:t>(</w:t>
+      </w:r>
+      <w:r>
+        <w:rPr>
+          <w:color w:val="6A8759"/>
+        </w:rPr>
+        <w:t>"</w:t>
+      </w:r>
+      <w:proofErr w:type="spellStart"/>
+      <w:r>
+        <w:rPr>
+          <w:color w:val="6A8759"/>
+        </w:rPr>
+        <w:t>com.google.firebase:firebase-analytics</w:t>
+      </w:r>
+      <w:proofErr w:type="spellEnd"/>
+      <w:r>
+        <w:rPr>
+          <w:color w:val="6A8759"/>
+        </w:rPr>
+        <w:t>"</w:t>
+      </w:r>
+      <w:r>
+        <w:rPr>
+          <w:color w:val="A9B7C6"/>
+        </w:rPr>
+        <w:t>)</w:t>
+      </w:r>
+      <w:r>
+        <w:rPr>
+          <w:color w:val="A9B7C6"/>
+        </w:rPr>
+        <w:br/>
+        <w:t xml:space="preserve">    </w:t>
+      </w:r>
+      <w:proofErr w:type="spellStart"/>
+      <w:r>
+        <w:rPr>
+          <w:i/>
+          <w:iCs/>
+          <w:color w:val="FFC66D"/>
+        </w:rPr>
+        <w:t>implementation</w:t>
+      </w:r>
+      <w:proofErr w:type="spellEnd"/>
+      <w:r>
+        <w:rPr>
+          <w:i/>
+          <w:iCs/>
+          <w:color w:val="FFC66D"/>
+        </w:rPr>
+        <w:t xml:space="preserve"> </w:t>
+      </w:r>
+      <w:r>
+        <w:rPr>
+          <w:color w:val="A9B7C6"/>
+        </w:rPr>
+        <w:t>(</w:t>
+      </w:r>
+      <w:r>
+        <w:rPr>
+          <w:color w:val="6A8759"/>
+        </w:rPr>
+        <w:t>"</w:t>
+      </w:r>
+      <w:proofErr w:type="spellStart"/>
+      <w:r>
+        <w:rPr>
+          <w:color w:val="6A8759"/>
+        </w:rPr>
+        <w:t>com.google.firebase:firebase-firestore-ktx</w:t>
+      </w:r>
+      <w:proofErr w:type="spellEnd"/>
+      <w:r>
+        <w:rPr>
+          <w:color w:val="6A8759"/>
+        </w:rPr>
+        <w:t>"</w:t>
+      </w:r>
+      <w:r>
+        <w:rPr>
+          <w:color w:val="A9B7C6"/>
+        </w:rPr>
+        <w:t>)</w:t>
+      </w:r>
+      <w:r>
+        <w:rPr>
+          <w:color w:val="A9B7C6"/>
+        </w:rPr>
+        <w:br/>
+      </w:r>
+      <w:r>
+        <w:rPr>
+          <w:b/>
+          <w:bCs/>
+          <w:color w:val="A9B7C6"/>
+        </w:rPr>
+        <w:t>}</w:t>
+      </w:r>
+    </w:p>
+    <w:p/>
+    <w:p>
+      <w:r>
+        <w:t xml:space="preserve">Importamos también </w:t>
+      </w:r>
+      <w:proofErr w:type="gramStart"/>
+      <w:r>
+        <w:t>el .json</w:t>
+      </w:r>
+      <w:proofErr w:type="gramEnd"/>
+      <w:r>
+        <w:t xml:space="preserve"> que nos genera </w:t>
+      </w:r>
+      <w:proofErr w:type="spellStart"/>
+      <w:r>
+        <w:t>firebase</w:t>
+      </w:r>
+      <w:proofErr w:type="spellEnd"/>
+      <w:r>
+        <w:t xml:space="preserve"> para el enlace desde Android Studio:</w:t>
+      </w:r>
+      <w:r>
+        <w:br/>
+      </w:r>
+    </w:p>
+    <w:p>
+      <w:r>
+        <w:rPr>
+          <w:noProof/>
+        </w:rPr>
+        <w:drawing>
+          <wp:inline distT="0" distB="0" distL="0" distR="0" wp14:anchorId="7E8F83DB" wp14:editId="62C27665">
+            <wp:extent cx="1343025" cy="266700"/>
+            <wp:effectExtent l="0" t="0" r="9525" b="0"/>
+            <wp:docPr id="401517376" name="Imagen 1"/>
+            <wp:cNvGraphicFramePr>
+              <a:graphicFrameLocks xmlns:a="http://schemas.openxmlformats.org/drawingml/2006/main" noChangeAspect="1"/>
+            </wp:cNvGraphicFramePr>
+            <a:graphic xmlns:a="http://schemas.openxmlformats.org/drawingml/2006/main">
+              <a:graphicData uri="http://schemas.openxmlformats.org/drawingml/2006/picture">
+                <pic:pic xmlns:pic="http://schemas.openxmlformats.org/drawingml/2006/picture">
+                  <pic:nvPicPr>
+                    <pic:cNvPr id="401517376" name=""/>
+                    <pic:cNvPicPr/>
+                  </pic:nvPicPr>
+                  <pic:blipFill>
+                    <a:blip r:embed="rId42"/>
+                    <a:stretch>
+                      <a:fillRect/>
+                    </a:stretch>
+                  </pic:blipFill>
+                  <pic:spPr>
+                    <a:xfrm>
+                      <a:off x="0" y="0"/>
+                      <a:ext cx="1343025" cy="266700"/>
+                    </a:xfrm>
+                    <a:prstGeom prst="rect">
+                      <a:avLst/>
+                    </a:prstGeom>
+                  </pic:spPr>
+                </pic:pic>
+              </a:graphicData>
+            </a:graphic>
+          </wp:inline>
+        </w:drawing>
+      </w:r>
+    </w:p>
+    <w:p/>
+    <w:p>
+      <w:r>
+        <w:lastRenderedPageBreak/>
+        <w:t>Las llamadas a la base de datos en los ficheros las haremos de la siguiente manera:</w:t>
+      </w:r>
+    </w:p>
+    <w:p>
+      <w:r>
+        <w:t>//Creamos la variable que guarda la conexión</w:t>
+      </w:r>
+    </w:p>
+    <w:p/>
+    <w:p>
+      <w:pPr>
+        <w:pStyle w:val="HTMLconformatoprevio"/>
+        <w:shd w:val="clear" w:color="auto" w:fill="2B2B2B"/>
+        <w:rPr>
+          <w:color w:val="A9B7C6"/>
+        </w:rPr>
+      </w:pPr>
+      <w:proofErr w:type="spellStart"/>
+      <w:r>
+        <w:rPr>
+          <w:color w:val="CC7832"/>
+        </w:rPr>
+        <w:t>private</w:t>
+      </w:r>
+      <w:proofErr w:type="spellEnd"/>
+      <w:r>
+        <w:rPr>
+          <w:color w:val="CC7832"/>
+        </w:rPr>
+        <w:t xml:space="preserve"> val </w:t>
+      </w:r>
+      <w:proofErr w:type="spellStart"/>
+      <w:r>
+        <w:rPr>
+          <w:color w:val="9876AA"/>
+        </w:rPr>
+        <w:t>db</w:t>
+      </w:r>
+      <w:proofErr w:type="spellEnd"/>
+      <w:r>
+        <w:rPr>
+          <w:color w:val="9876AA"/>
+        </w:rPr>
+        <w:t xml:space="preserve"> </w:t>
+      </w:r>
+      <w:r>
+        <w:rPr>
+          <w:color w:val="A9B7C6"/>
+        </w:rPr>
+        <w:t xml:space="preserve">= </w:t>
+      </w:r>
+      <w:proofErr w:type="spellStart"/>
+      <w:r>
+        <w:rPr>
+          <w:color w:val="A9B7C6"/>
+        </w:rPr>
+        <w:t>FirebaseFirestore.getInstance</w:t>
+      </w:r>
+      <w:proofErr w:type="spellEnd"/>
+      <w:r>
+        <w:rPr>
+          <w:color w:val="A9B7C6"/>
+        </w:rPr>
+        <w:t>()</w:t>
+      </w:r>
+    </w:p>
+    <w:p/>
+    <w:p>
+      <w:r>
+        <w:t>//Mostramos los datos recogidos de la BD:</w:t>
+      </w:r>
+    </w:p>
+    <w:p/>
+    <w:p>
+      <w:r>
+        <w:rPr>
+          <w:noProof/>
+        </w:rPr>
+        <w:drawing>
+          <wp:inline distT="0" distB="0" distL="0" distR="0" wp14:anchorId="463D4228" wp14:editId="2DD194D4">
+            <wp:extent cx="4591050" cy="3681368"/>
+            <wp:effectExtent l="0" t="0" r="0" b="0"/>
+            <wp:docPr id="1429284269" name="Imagen 1"/>
+            <wp:cNvGraphicFramePr>
+              <a:graphicFrameLocks xmlns:a="http://schemas.openxmlformats.org/drawingml/2006/main" noChangeAspect="1"/>
+            </wp:cNvGraphicFramePr>
+            <a:graphic xmlns:a="http://schemas.openxmlformats.org/drawingml/2006/main">
+              <a:graphicData uri="http://schemas.openxmlformats.org/drawingml/2006/picture">
+                <pic:pic xmlns:pic="http://schemas.openxmlformats.org/drawingml/2006/picture">
+                  <pic:nvPicPr>
+                    <pic:cNvPr id="1429284269" name=""/>
+                    <pic:cNvPicPr/>
+                  </pic:nvPicPr>
+                  <pic:blipFill>
+                    <a:blip r:embed="rId43"/>
+                    <a:stretch>
+                      <a:fillRect/>
+                    </a:stretch>
+                  </pic:blipFill>
+                  <pic:spPr>
+                    <a:xfrm>
+                      <a:off x="0" y="0"/>
+                      <a:ext cx="4599568" cy="3688199"/>
+                    </a:xfrm>
+                    <a:prstGeom prst="rect">
+                      <a:avLst/>
+                    </a:prstGeom>
+                  </pic:spPr>
+                </pic:pic>
+              </a:graphicData>
+            </a:graphic>
+          </wp:inline>
+        </w:drawing>
+      </w:r>
+    </w:p>
     <w:p>
       <w:pPr>
         <w:pStyle w:val="Ttulo2"/>
@@ -5801,11 +8095,7 @@
         <w:t>Acceso Instantáneo y Actualizaciones en Tiempo Real</w:t>
       </w:r>
       <w:r>
-        <w:t xml:space="preserve">: La aplicación utiliza una base de datos en la nube, lo que permite a los usuarios acceder a la información más reciente sobre Pokémon, movimientos y eventos sin necesidad de actualizaciones manuales. Las </w:t>
-      </w:r>
-      <w:r>
-        <w:lastRenderedPageBreak/>
-        <w:t>modificaciones se reflejan instantáneamente en la aplicación, garantizando que siempre tengas la información más actualizada al alcance de tu mano.</w:t>
+        <w:t>: La aplicación utiliza una base de datos en la nube, lo que permite a los usuarios acceder a la información más reciente sobre Pokémon, movimientos y eventos sin necesidad de actualizaciones manuales. Las modificaciones se reflejan instantáneamente en la aplicación, garantizando que siempre tengas la información más actualizada al alcance de tu mano.</w:t>
       </w:r>
     </w:p>
     <w:p>
@@ -5851,6 +8141,7 @@
         <w:rPr>
           <w:rStyle w:val="Textoennegrita"/>
         </w:rPr>
+        <w:lastRenderedPageBreak/>
         <w:t>Accesibilidad Global</w:t>
       </w:r>
       <w:r>
@@ -6030,10 +8321,10 @@
     </w:p>
     <w:p/>
     <w:sectPr>
-      <w:headerReference w:type="default" r:id="rId32"/>
-      <w:footerReference w:type="default" r:id="rId33"/>
-      <w:headerReference w:type="first" r:id="rId34"/>
-      <w:footerReference w:type="first" r:id="rId35"/>
+      <w:headerReference w:type="default" r:id="rId44"/>
+      <w:footerReference w:type="default" r:id="rId45"/>
+      <w:headerReference w:type="first" r:id="rId46"/>
+      <w:footerReference w:type="first" r:id="rId47"/>
       <w:pgSz w:w="11900" w:h="16840"/>
       <w:pgMar w:top="1701" w:right="1077" w:bottom="1440" w:left="1077" w:header="284" w:footer="851" w:gutter="0"/>
       <w:pgNumType w:start="1"/>

</xml_diff>